<commit_message>
Nodo Fin en Grafo del Triángulo
</commit_message>
<xml_diff>
--- a/Grafo de flujo Triangulo.docx
+++ b/Grafo de flujo Triangulo.docx
@@ -887,6 +887,7 @@
         <w:rPr>
           <w:sz w:val="20"/>
           <w:szCs w:val="20"/>
+          <w:lang w:val="en-US"/>
         </w:rPr>
       </w:pPr>
       <w:r>
@@ -902,6 +903,13 @@
           <w:szCs w:val="20"/>
         </w:rPr>
         <w:tab/>
+      </w:r>
+      <w:r>
+        <w:rPr>
+          <w:sz w:val="20"/>
+          <w:szCs w:val="20"/>
+          <w:lang w:val="en-US"/>
+        </w:rPr>
         <w:t>if (lado1ok &amp;&amp; lado2ok &amp;&amp; lado3ok) {</w:t>
       </w:r>
     </w:p>
@@ -910,6 +918,7 @@
         <w:rPr>
           <w:sz w:val="20"/>
           <w:szCs w:val="20"/>
+          <w:lang w:val="en-US"/>
         </w:rPr>
       </w:pPr>
       <w:r>
@@ -1104,6 +1113,7 @@
         <w:rPr>
           <w:sz w:val="20"/>
           <w:szCs w:val="20"/>
+          <w:lang w:val="en-US"/>
         </w:rPr>
         <w:tab/>
       </w:r>
@@ -1111,6 +1121,7 @@
         <w:rPr>
           <w:sz w:val="20"/>
           <w:szCs w:val="20"/>
+          <w:lang w:val="en-US"/>
         </w:rPr>
         <w:tab/>
       </w:r>
@@ -1118,9 +1129,46 @@
         <w:rPr>
           <w:sz w:val="20"/>
           <w:szCs w:val="20"/>
+          <w:lang w:val="en-US"/>
         </w:rPr>
         <w:tab/>
-        <w:t>lado1 = Double.valueOf(textLado1.getText().replace(',', '.'));</w:t>
+        <w:t xml:space="preserve">lado1 = </w:t>
+      </w:r>
+      <w:proofErr w:type="spellStart"/>
+      <w:r>
+        <w:rPr>
+          <w:sz w:val="20"/>
+          <w:szCs w:val="20"/>
+          <w:lang w:val="en-US"/>
+        </w:rPr>
+        <w:t>Double.valueOf</w:t>
+      </w:r>
+      <w:proofErr w:type="spellEnd"/>
+      <w:r>
+        <w:rPr>
+          <w:sz w:val="20"/>
+          <w:szCs w:val="20"/>
+          <w:lang w:val="en-US"/>
+        </w:rPr>
+        <w:t>(textLado1.getText(</w:t>
+      </w:r>
+      <w:proofErr w:type="gramStart"/>
+      <w:r>
+        <w:rPr>
+          <w:sz w:val="20"/>
+          <w:szCs w:val="20"/>
+          <w:lang w:val="en-US"/>
+        </w:rPr>
+        <w:t>).replace</w:t>
+      </w:r>
+      <w:proofErr w:type="gramEnd"/>
+      <w:r>
+        <w:rPr>
+          <w:sz w:val="20"/>
+          <w:szCs w:val="20"/>
+          <w:lang w:val="en-US"/>
+        </w:rPr>
+        <w:t>(',', '.'));</w:t>
       </w:r>
     </w:p>
     <w:p>
@@ -1128,12 +1176,14 @@
         <w:rPr>
           <w:sz w:val="20"/>
           <w:szCs w:val="20"/>
+          <w:lang w:val="en-US"/>
         </w:rPr>
       </w:pPr>
       <w:r>
         <w:rPr>
           <w:sz w:val="20"/>
           <w:szCs w:val="20"/>
+          <w:lang w:val="en-US"/>
         </w:rPr>
         <w:tab/>
       </w:r>
@@ -1141,6 +1191,7 @@
         <w:rPr>
           <w:sz w:val="20"/>
           <w:szCs w:val="20"/>
+          <w:lang w:val="en-US"/>
         </w:rPr>
         <w:tab/>
       </w:r>
@@ -1148,9 +1199,46 @@
         <w:rPr>
           <w:sz w:val="20"/>
           <w:szCs w:val="20"/>
+          <w:lang w:val="en-US"/>
         </w:rPr>
         <w:tab/>
-        <w:t>lado2 = Double.valueOf(textLado2.getText().replace(',', '.'));</w:t>
+        <w:t xml:space="preserve">lado2 = </w:t>
+      </w:r>
+      <w:proofErr w:type="spellStart"/>
+      <w:r>
+        <w:rPr>
+          <w:sz w:val="20"/>
+          <w:szCs w:val="20"/>
+          <w:lang w:val="en-US"/>
+        </w:rPr>
+        <w:t>Double.valueOf</w:t>
+      </w:r>
+      <w:proofErr w:type="spellEnd"/>
+      <w:r>
+        <w:rPr>
+          <w:sz w:val="20"/>
+          <w:szCs w:val="20"/>
+          <w:lang w:val="en-US"/>
+        </w:rPr>
+        <w:t>(textLado2.getText(</w:t>
+      </w:r>
+      <w:proofErr w:type="gramStart"/>
+      <w:r>
+        <w:rPr>
+          <w:sz w:val="20"/>
+          <w:szCs w:val="20"/>
+          <w:lang w:val="en-US"/>
+        </w:rPr>
+        <w:t>).replace</w:t>
+      </w:r>
+      <w:proofErr w:type="gramEnd"/>
+      <w:r>
+        <w:rPr>
+          <w:sz w:val="20"/>
+          <w:szCs w:val="20"/>
+          <w:lang w:val="en-US"/>
+        </w:rPr>
+        <w:t>(',', '.'));</w:t>
       </w:r>
     </w:p>
     <w:p>
@@ -1158,12 +1246,14 @@
         <w:rPr>
           <w:sz w:val="20"/>
           <w:szCs w:val="20"/>
+          <w:lang w:val="en-US"/>
         </w:rPr>
       </w:pPr>
       <w:r>
         <w:rPr>
           <w:sz w:val="20"/>
           <w:szCs w:val="20"/>
+          <w:lang w:val="en-US"/>
         </w:rPr>
         <w:tab/>
       </w:r>
@@ -1171,6 +1261,7 @@
         <w:rPr>
           <w:sz w:val="20"/>
           <w:szCs w:val="20"/>
+          <w:lang w:val="en-US"/>
         </w:rPr>
         <w:tab/>
       </w:r>
@@ -1178,15 +1269,53 @@
         <w:rPr>
           <w:sz w:val="20"/>
           <w:szCs w:val="20"/>
+          <w:lang w:val="en-US"/>
         </w:rPr>
         <w:tab/>
-        <w:t>lado3 = Double.valueOf(textLado3.getText().replace(',', '.'));</w:t>
+        <w:t xml:space="preserve">lado3 = </w:t>
+      </w:r>
+      <w:proofErr w:type="spellStart"/>
+      <w:r>
+        <w:rPr>
+          <w:sz w:val="20"/>
+          <w:szCs w:val="20"/>
+          <w:lang w:val="en-US"/>
+        </w:rPr>
+        <w:t>Double.valueOf</w:t>
+      </w:r>
+      <w:proofErr w:type="spellEnd"/>
+      <w:r>
+        <w:rPr>
+          <w:sz w:val="20"/>
+          <w:szCs w:val="20"/>
+          <w:lang w:val="en-US"/>
+        </w:rPr>
+        <w:t>(textLado3.getText(</w:t>
+      </w:r>
+      <w:proofErr w:type="gramStart"/>
+      <w:r>
+        <w:rPr>
+          <w:sz w:val="20"/>
+          <w:szCs w:val="20"/>
+          <w:lang w:val="en-US"/>
+        </w:rPr>
+        <w:t>).replace</w:t>
+      </w:r>
+      <w:proofErr w:type="gramEnd"/>
+      <w:r>
+        <w:rPr>
+          <w:sz w:val="20"/>
+          <w:szCs w:val="20"/>
+          <w:lang w:val="en-US"/>
+        </w:rPr>
+        <w:t>(',', '.'));</w:t>
       </w:r>
       <w:r>
         <w:rPr>
           <w:noProof/>
           <w:sz w:val="20"/>
           <w:szCs w:val="20"/>
+          <w:lang w:val="en-US"/>
         </w:rPr>
         <w:t xml:space="preserve"> </w:t>
       </w:r>
@@ -1196,6 +1325,7 @@
         <w:rPr>
           <w:sz w:val="20"/>
           <w:szCs w:val="20"/>
+          <w:lang w:val="en-US"/>
         </w:rPr>
       </w:pPr>
       <w:r>
@@ -1822,6 +1952,7 @@
         <w:rPr>
           <w:sz w:val="20"/>
           <w:szCs w:val="20"/>
+          <w:lang w:val="en-US"/>
         </w:rPr>
         <w:tab/>
       </w:r>
@@ -1829,6 +1960,7 @@
         <w:rPr>
           <w:sz w:val="20"/>
           <w:szCs w:val="20"/>
+          <w:lang w:val="en-US"/>
         </w:rPr>
         <w:tab/>
       </w:r>
@@ -1836,8 +1968,15 @@
         <w:rPr>
           <w:sz w:val="20"/>
           <w:szCs w:val="20"/>
+          <w:lang w:val="en-US"/>
         </w:rPr>
         <w:tab/>
+      </w:r>
+      <w:r>
+        <w:rPr>
+          <w:sz w:val="20"/>
+          <w:szCs w:val="20"/>
+        </w:rPr>
         <w:t>// Es triangulo</w:t>
       </w:r>
     </w:p>
@@ -4888,6 +5027,7 @@
         <w:rPr>
           <w:sz w:val="20"/>
           <w:szCs w:val="20"/>
+          <w:lang w:val="en-US"/>
         </w:rPr>
       </w:pPr>
       <w:r>
@@ -4967,6 +5107,7 @@
         <w:rPr>
           <w:sz w:val="20"/>
           <w:szCs w:val="20"/>
+          <w:lang w:val="en-US"/>
         </w:rPr>
         <w:tab/>
       </w:r>
@@ -4974,6 +5115,7 @@
         <w:rPr>
           <w:sz w:val="20"/>
           <w:szCs w:val="20"/>
+          <w:lang w:val="en-US"/>
         </w:rPr>
         <w:tab/>
       </w:r>
@@ -4981,6 +5123,7 @@
         <w:rPr>
           <w:sz w:val="20"/>
           <w:szCs w:val="20"/>
+          <w:lang w:val="en-US"/>
         </w:rPr>
         <w:tab/>
       </w:r>
@@ -4988,6 +5131,7 @@
         <w:rPr>
           <w:sz w:val="20"/>
           <w:szCs w:val="20"/>
+          <w:lang w:val="en-US"/>
         </w:rPr>
         <w:tab/>
         <w:t>return;</w:t>
@@ -4997,6 +5141,7 @@
           <w:noProof/>
           <w:sz w:val="20"/>
           <w:szCs w:val="20"/>
+          <w:lang w:val="en-US"/>
         </w:rPr>
         <w:t xml:space="preserve"> </w:t>
       </w:r>
@@ -5006,12 +5151,14 @@
         <w:rPr>
           <w:sz w:val="20"/>
           <w:szCs w:val="20"/>
+          <w:lang w:val="en-US"/>
         </w:rPr>
       </w:pPr>
       <w:r>
         <w:rPr>
           <w:sz w:val="20"/>
           <w:szCs w:val="20"/>
+          <w:lang w:val="en-US"/>
         </w:rPr>
         <w:tab/>
       </w:r>
@@ -5019,6 +5166,7 @@
         <w:rPr>
           <w:sz w:val="20"/>
           <w:szCs w:val="20"/>
+          <w:lang w:val="en-US"/>
         </w:rPr>
         <w:tab/>
       </w:r>
@@ -5026,6 +5174,7 @@
         <w:rPr>
           <w:sz w:val="20"/>
           <w:szCs w:val="20"/>
+          <w:lang w:val="en-US"/>
         </w:rPr>
         <w:tab/>
         <w:t>}</w:t>
@@ -5036,12 +5185,14 @@
         <w:rPr>
           <w:sz w:val="20"/>
           <w:szCs w:val="20"/>
+          <w:lang w:val="en-US"/>
         </w:rPr>
       </w:pPr>
       <w:r>
         <w:rPr>
           <w:sz w:val="20"/>
           <w:szCs w:val="20"/>
+          <w:lang w:val="en-US"/>
         </w:rPr>
         <w:tab/>
       </w:r>
@@ -5049,6 +5200,7 @@
         <w:rPr>
           <w:sz w:val="20"/>
           <w:szCs w:val="20"/>
+          <w:lang w:val="en-US"/>
         </w:rPr>
         <w:tab/>
         <w:t>}</w:t>
@@ -5059,12 +5211,14 @@
         <w:rPr>
           <w:sz w:val="20"/>
           <w:szCs w:val="20"/>
+          <w:lang w:val="en-US"/>
         </w:rPr>
       </w:pPr>
       <w:r>
         <w:rPr>
           <w:sz w:val="20"/>
           <w:szCs w:val="20"/>
+          <w:lang w:val="en-US"/>
         </w:rPr>
         <w:tab/>
       </w:r>
@@ -5072,6 +5226,7 @@
         <w:rPr>
           <w:sz w:val="20"/>
           <w:szCs w:val="20"/>
+          <w:lang w:val="en-US"/>
         </w:rPr>
         <w:tab/>
       </w:r>
@@ -5081,6 +5236,7 @@
         <w:rPr>
           <w:sz w:val="20"/>
           <w:szCs w:val="20"/>
+          <w:lang w:val="en-US"/>
         </w:rPr>
       </w:pPr>
       <w:r>
@@ -5291,6 +5447,7 @@
         <w:rPr>
           <w:sz w:val="20"/>
           <w:szCs w:val="20"/>
+          <w:lang w:val="en-US"/>
         </w:rPr>
         <w:tab/>
       </w:r>
@@ -5298,9 +5455,45 @@
         <w:rPr>
           <w:sz w:val="20"/>
           <w:szCs w:val="20"/>
+          <w:lang w:val="en-US"/>
         </w:rPr>
         <w:tab/>
-        <w:t>labelResultado.setForeground(Color.RED);</w:t>
+      </w:r>
+      <w:proofErr w:type="spellStart"/>
+      <w:r>
+        <w:rPr>
+          <w:sz w:val="20"/>
+          <w:szCs w:val="20"/>
+          <w:lang w:val="en-US"/>
+        </w:rPr>
+        <w:t>labelResultado.setForeground</w:t>
+      </w:r>
+      <w:proofErr w:type="spellEnd"/>
+      <w:r>
+        <w:rPr>
+          <w:sz w:val="20"/>
+          <w:szCs w:val="20"/>
+          <w:lang w:val="en-US"/>
+        </w:rPr>
+        <w:t>(</w:t>
+      </w:r>
+      <w:proofErr w:type="spellStart"/>
+      <w:r>
+        <w:rPr>
+          <w:sz w:val="20"/>
+          <w:szCs w:val="20"/>
+          <w:lang w:val="en-US"/>
+        </w:rPr>
+        <w:t>Color.RED</w:t>
+      </w:r>
+      <w:proofErr w:type="spellEnd"/>
+      <w:r>
+        <w:rPr>
+          <w:sz w:val="20"/>
+          <w:szCs w:val="20"/>
+          <w:lang w:val="en-US"/>
+        </w:rPr>
+        <w:t>);</w:t>
       </w:r>
     </w:p>
     <w:p>
@@ -5314,6 +5507,7 @@
         <w:rPr>
           <w:sz w:val="20"/>
           <w:szCs w:val="20"/>
+          <w:lang w:val="en-US"/>
         </w:rPr>
         <w:tab/>
       </w:r>
@@ -5321,9 +5515,25 @@
         <w:rPr>
           <w:sz w:val="20"/>
           <w:szCs w:val="20"/>
+          <w:lang w:val="en-US"/>
         </w:rPr>
         <w:tab/>
-        <w:t>labelResultado.setText("No es un triángulo");</w:t>
+      </w:r>
+      <w:proofErr w:type="spellStart"/>
+      <w:r>
+        <w:rPr>
+          <w:sz w:val="20"/>
+          <w:szCs w:val="20"/>
+        </w:rPr>
+        <w:t>labelResultado.setText</w:t>
+      </w:r>
+      <w:proofErr w:type="spellEnd"/>
+      <w:r>
+        <w:rPr>
+          <w:sz w:val="20"/>
+          <w:szCs w:val="20"/>
+        </w:rPr>
+        <w:t>("No es un triángulo");</w:t>
       </w:r>
     </w:p>
     <w:p>
@@ -5483,6 +5693,272 @@
         <mc:AlternateContent>
           <mc:Choice Requires="wps">
             <w:drawing>
+              <wp:anchor distT="0" distB="0" distL="114300" distR="114300" simplePos="0" relativeHeight="251907072" behindDoc="0" locked="0" layoutInCell="1" allowOverlap="1">
+                <wp:simplePos x="0" y="0"/>
+                <wp:positionH relativeFrom="column">
+                  <wp:posOffset>2625090</wp:posOffset>
+                </wp:positionH>
+                <wp:positionV relativeFrom="paragraph">
+                  <wp:posOffset>9318625</wp:posOffset>
+                </wp:positionV>
+                <wp:extent cx="1209675" cy="47625"/>
+                <wp:effectExtent l="0" t="76200" r="9525" b="47625"/>
+                <wp:wrapNone/>
+                <wp:docPr id="54" name="Conector recto de flecha 54"/>
+                <wp:cNvGraphicFramePr/>
+                <a:graphic xmlns:a="http://schemas.openxmlformats.org/drawingml/2006/main">
+                  <a:graphicData uri="http://schemas.microsoft.com/office/word/2010/wordprocessingShape">
+                    <wps:wsp>
+                      <wps:cNvCnPr/>
+                      <wps:spPr>
+                        <a:xfrm flipV="1">
+                          <a:off x="0" y="0"/>
+                          <a:ext cx="1209675" cy="47625"/>
+                        </a:xfrm>
+                        <a:prstGeom prst="straightConnector1">
+                          <a:avLst/>
+                        </a:prstGeom>
+                        <a:ln>
+                          <a:tailEnd type="triangle"/>
+                        </a:ln>
+                      </wps:spPr>
+                      <wps:style>
+                        <a:lnRef idx="1">
+                          <a:schemeClr val="accent1"/>
+                        </a:lnRef>
+                        <a:fillRef idx="0">
+                          <a:schemeClr val="accent1"/>
+                        </a:fillRef>
+                        <a:effectRef idx="0">
+                          <a:schemeClr val="accent1"/>
+                        </a:effectRef>
+                        <a:fontRef idx="minor">
+                          <a:schemeClr val="tx1"/>
+                        </a:fontRef>
+                      </wps:style>
+                      <wps:bodyPr/>
+                    </wps:wsp>
+                  </a:graphicData>
+                </a:graphic>
+                <wp14:sizeRelH relativeFrom="margin">
+                  <wp14:pctWidth>0</wp14:pctWidth>
+                </wp14:sizeRelH>
+                <wp14:sizeRelV relativeFrom="margin">
+                  <wp14:pctHeight>0</wp14:pctHeight>
+                </wp14:sizeRelV>
+              </wp:anchor>
+            </w:drawing>
+          </mc:Choice>
+          <mc:Fallback>
+            <w:pict>
+              <v:shapetype w14:anchorId="4B06A4F1" id="_x0000_t32" coordsize="21600,21600" o:spt="32" o:oned="t" path="m,l21600,21600e" filled="f">
+                <v:path arrowok="t" fillok="f" o:connecttype="none"/>
+                <o:lock v:ext="edit" shapetype="t"/>
+              </v:shapetype>
+              <v:shape id="Conector recto de flecha 54" o:spid="_x0000_s1026" type="#_x0000_t32" style="position:absolute;margin-left:206.7pt;margin-top:733.75pt;width:95.25pt;height:3.75pt;flip:y;z-index:251907072;visibility:visible;mso-wrap-style:square;mso-width-percent:0;mso-height-percent:0;mso-wrap-distance-left:9pt;mso-wrap-distance-top:0;mso-wrap-distance-right:9pt;mso-wrap-distance-bottom:0;mso-position-horizontal:absolute;mso-position-horizontal-relative:text;mso-position-vertical:absolute;mso-position-vertical-relative:text;mso-width-percent:0;mso-height-percent:0;mso-width-relative:margin;mso-height-relative:margin" o:gfxdata="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" strokecolor="#4472c4 [3204]" strokeweight=".5pt">
+                <v:stroke endarrow="block" joinstyle="miter"/>
+              </v:shape>
+            </w:pict>
+          </mc:Fallback>
+        </mc:AlternateContent>
+      </w:r>
+      <w:r>
+        <w:rPr>
+          <w:noProof/>
+          <w:sz w:val="20"/>
+          <w:szCs w:val="20"/>
+        </w:rPr>
+        <mc:AlternateContent>
+          <mc:Choice Requires="wps">
+            <w:drawing>
+              <wp:anchor distT="0" distB="0" distL="114300" distR="114300" simplePos="0" relativeHeight="251906048" behindDoc="0" locked="0" layoutInCell="1" allowOverlap="1">
+                <wp:simplePos x="0" y="0"/>
+                <wp:positionH relativeFrom="column">
+                  <wp:posOffset>2606040</wp:posOffset>
+                </wp:positionH>
+                <wp:positionV relativeFrom="paragraph">
+                  <wp:posOffset>8975726</wp:posOffset>
+                </wp:positionV>
+                <wp:extent cx="1200150" cy="209550"/>
+                <wp:effectExtent l="0" t="0" r="57150" b="76200"/>
+                <wp:wrapNone/>
+                <wp:docPr id="53" name="Conector recto de flecha 53"/>
+                <wp:cNvGraphicFramePr/>
+                <a:graphic xmlns:a="http://schemas.openxmlformats.org/drawingml/2006/main">
+                  <a:graphicData uri="http://schemas.microsoft.com/office/word/2010/wordprocessingShape">
+                    <wps:wsp>
+                      <wps:cNvCnPr/>
+                      <wps:spPr>
+                        <a:xfrm>
+                          <a:off x="0" y="0"/>
+                          <a:ext cx="1200150" cy="209550"/>
+                        </a:xfrm>
+                        <a:prstGeom prst="straightConnector1">
+                          <a:avLst/>
+                        </a:prstGeom>
+                        <a:ln>
+                          <a:tailEnd type="triangle"/>
+                        </a:ln>
+                      </wps:spPr>
+                      <wps:style>
+                        <a:lnRef idx="1">
+                          <a:schemeClr val="accent1"/>
+                        </a:lnRef>
+                        <a:fillRef idx="0">
+                          <a:schemeClr val="accent1"/>
+                        </a:fillRef>
+                        <a:effectRef idx="0">
+                          <a:schemeClr val="accent1"/>
+                        </a:effectRef>
+                        <a:fontRef idx="minor">
+                          <a:schemeClr val="tx1"/>
+                        </a:fontRef>
+                      </wps:style>
+                      <wps:bodyPr/>
+                    </wps:wsp>
+                  </a:graphicData>
+                </a:graphic>
+                <wp14:sizeRelH relativeFrom="margin">
+                  <wp14:pctWidth>0</wp14:pctWidth>
+                </wp14:sizeRelH>
+                <wp14:sizeRelV relativeFrom="margin">
+                  <wp14:pctHeight>0</wp14:pctHeight>
+                </wp14:sizeRelV>
+              </wp:anchor>
+            </w:drawing>
+          </mc:Choice>
+          <mc:Fallback>
+            <w:pict>
+              <v:shape w14:anchorId="35FCEB60" id="Conector recto de flecha 53" o:spid="_x0000_s1026" type="#_x0000_t32" style="position:absolute;margin-left:205.2pt;margin-top:706.75pt;width:94.5pt;height:16.5pt;z-index:251906048;visibility:visible;mso-wrap-style:square;mso-width-percent:0;mso-height-percent:0;mso-wrap-distance-left:9pt;mso-wrap-distance-top:0;mso-wrap-distance-right:9pt;mso-wrap-distance-bottom:0;mso-position-horizontal:absolute;mso-position-horizontal-relative:text;mso-position-vertical:absolute;mso-position-vertical-relative:text;mso-width-percent:0;mso-height-percent:0;mso-width-relative:margin;mso-height-relative:margin" o:gfxdata="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" strokecolor="#4472c4 [3204]" strokeweight=".5pt">
+                <v:stroke endarrow="block" joinstyle="miter"/>
+              </v:shape>
+            </w:pict>
+          </mc:Fallback>
+        </mc:AlternateContent>
+      </w:r>
+      <w:r>
+        <w:rPr>
+          <w:noProof/>
+          <w:sz w:val="20"/>
+          <w:szCs w:val="20"/>
+        </w:rPr>
+        <mc:AlternateContent>
+          <mc:Choice Requires="wps">
+            <w:drawing>
+              <wp:anchor distT="0" distB="0" distL="114300" distR="114300" simplePos="0" relativeHeight="251905024" behindDoc="0" locked="0" layoutInCell="1" allowOverlap="1" wp14:anchorId="200EB28B" wp14:editId="6EE43F9B">
+                <wp:simplePos x="0" y="0"/>
+                <wp:positionH relativeFrom="margin">
+                  <wp:posOffset>3806190</wp:posOffset>
+                </wp:positionH>
+                <wp:positionV relativeFrom="paragraph">
+                  <wp:posOffset>8928099</wp:posOffset>
+                </wp:positionV>
+                <wp:extent cx="590550" cy="513855"/>
+                <wp:effectExtent l="0" t="0" r="19050" b="19685"/>
+                <wp:wrapNone/>
+                <wp:docPr id="27" name="Diagrama de flujo: conector 27"/>
+                <wp:cNvGraphicFramePr/>
+                <a:graphic xmlns:a="http://schemas.openxmlformats.org/drawingml/2006/main">
+                  <a:graphicData uri="http://schemas.microsoft.com/office/word/2010/wordprocessingShape">
+                    <wps:wsp>
+                      <wps:cNvSpPr/>
+                      <wps:spPr>
+                        <a:xfrm>
+                          <a:off x="0" y="0"/>
+                          <a:ext cx="590550" cy="513855"/>
+                        </a:xfrm>
+                        <a:prstGeom prst="flowChartConnector">
+                          <a:avLst/>
+                        </a:prstGeom>
+                      </wps:spPr>
+                      <wps:style>
+                        <a:lnRef idx="2">
+                          <a:schemeClr val="accent5"/>
+                        </a:lnRef>
+                        <a:fillRef idx="1">
+                          <a:schemeClr val="lt1"/>
+                        </a:fillRef>
+                        <a:effectRef idx="0">
+                          <a:schemeClr val="accent5"/>
+                        </a:effectRef>
+                        <a:fontRef idx="minor">
+                          <a:schemeClr val="dk1"/>
+                        </a:fontRef>
+                      </wps:style>
+                      <wps:txbx>
+                        <w:txbxContent>
+                          <w:p>
+                            <w:pPr>
+                              <w:jc w:val="center"/>
+                            </w:pPr>
+                            <w:r>
+                              <w:t>FIN</w:t>
+                            </w:r>
+                          </w:p>
+                          <w:p>
+                            <w:pPr>
+                              <w:jc w:val="center"/>
+                            </w:pPr>
+                          </w:p>
+                        </w:txbxContent>
+                      </wps:txbx>
+                      <wps:bodyPr rot="0" spcFirstLastPara="0" vertOverflow="overflow" horzOverflow="overflow" vert="horz" wrap="square" lIns="91440" tIns="45720" rIns="91440" bIns="45720" numCol="1" spcCol="0" rtlCol="0" fromWordArt="0" anchor="ctr" anchorCtr="0" forceAA="0" compatLnSpc="1">
+                        <a:prstTxWarp prst="textNoShape">
+                          <a:avLst/>
+                        </a:prstTxWarp>
+                        <a:noAutofit/>
+                      </wps:bodyPr>
+                    </wps:wsp>
+                  </a:graphicData>
+                </a:graphic>
+                <wp14:sizeRelH relativeFrom="margin">
+                  <wp14:pctWidth>0</wp14:pctWidth>
+                </wp14:sizeRelH>
+                <wp14:sizeRelV relativeFrom="margin">
+                  <wp14:pctHeight>0</wp14:pctHeight>
+                </wp14:sizeRelV>
+              </wp:anchor>
+            </w:drawing>
+          </mc:Choice>
+          <mc:Fallback>
+            <w:pict>
+              <v:shapetype w14:anchorId="200EB28B" id="_x0000_t120" coordsize="21600,21600" o:spt="120" path="m10800,qx,10800,10800,21600,21600,10800,10800,xe">
+                <v:path gradientshapeok="t" o:connecttype="custom" o:connectlocs="10800,0;3163,3163;0,10800;3163,18437;10800,21600;18437,18437;21600,10800;18437,3163" textboxrect="3163,3163,18437,18437"/>
+              </v:shapetype>
+              <v:shape id="Diagrama de flujo: conector 27" o:spid="_x0000_s1048" type="#_x0000_t120" style="position:absolute;margin-left:299.7pt;margin-top:703pt;width:46.5pt;height:40.45pt;z-index:251905024;visibility:visible;mso-wrap-style:square;mso-width-percent:0;mso-height-percent:0;mso-wrap-distance-left:9pt;mso-wrap-distance-top:0;mso-wrap-distance-right:9pt;mso-wrap-distance-bottom:0;mso-position-horizontal:absolute;mso-position-horizontal-relative:margin;mso-position-vertical:absolute;mso-position-vertical-relative:text;mso-width-percent:0;mso-height-percent:0;mso-width-relative:margin;mso-height-relative:margin;v-text-anchor:middle" o:gfxdata="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" fillcolor="white [3201]" strokecolor="#5b9bd5 [3208]" strokeweight="1pt">
+                <v:stroke joinstyle="miter"/>
+                <v:textbox>
+                  <w:txbxContent>
+                    <w:p>
+                      <w:pPr>
+                        <w:jc w:val="center"/>
+                      </w:pPr>
+                      <w:r>
+                        <w:t>FIN</w:t>
+                      </w:r>
+                    </w:p>
+                    <w:p>
+                      <w:pPr>
+                        <w:jc w:val="center"/>
+                      </w:pPr>
+                    </w:p>
+                  </w:txbxContent>
+                </v:textbox>
+                <w10:wrap anchorx="margin"/>
+              </v:shape>
+            </w:pict>
+          </mc:Fallback>
+        </mc:AlternateContent>
+      </w:r>
+      <w:r>
+        <w:rPr>
+          <w:noProof/>
+          <w:sz w:val="20"/>
+          <w:szCs w:val="20"/>
+        </w:rPr>
+        <mc:AlternateContent>
+          <mc:Choice Requires="wps">
+            <w:drawing>
               <wp:anchor distT="0" distB="0" distL="114300" distR="114300" simplePos="0" relativeHeight="251894784" behindDoc="0" locked="0" layoutInCell="1" allowOverlap="1">
                 <wp:simplePos x="0" y="0"/>
                 <wp:positionH relativeFrom="column">
@@ -6364,10 +6840,7 @@
           </mc:Choice>
           <mc:Fallback>
             <w:pict>
-              <v:shapetype w14:anchorId="29C9B814" id="_x0000_t120" coordsize="21600,21600" o:spt="120" path="m10800,qx,10800,10800,21600,21600,10800,10800,xe">
-                <v:path gradientshapeok="t" o:connecttype="custom" o:connectlocs="10800,0;3163,3163;0,10800;3163,18437;10800,21600;18437,18437;21600,10800;18437,3163" textboxrect="3163,3163,18437,18437"/>
-              </v:shapetype>
-              <v:shape id="Diagrama de flujo: conector 73" o:spid="_x0000_s1048" type="#_x0000_t120" style="position:absolute;margin-left:169.85pt;margin-top:714.65pt;width:38.5pt;height:33.5pt;z-index:251789312;visibility:visible;mso-wrap-style:square;mso-width-percent:0;mso-height-percent:0;mso-wrap-distance-left:9pt;mso-wrap-distance-top:0;mso-wrap-distance-right:9pt;mso-wrap-distance-bottom:0;mso-position-horizontal:absolute;mso-position-horizontal-relative:margin;mso-position-vertical:absolute;mso-position-vertical-relative:text;mso-width-percent:0;mso-height-percent:0;mso-width-relative:margin;mso-height-relative:margin;v-text-anchor:middle" o:gfxdata="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" fillcolor="white [3201]" strokecolor="#5b9bd5 [3208]" strokeweight="1pt">
+              <v:shape w14:anchorId="29C9B814" id="Diagrama de flujo: conector 73" o:spid="_x0000_s1049" type="#_x0000_t120" style="position:absolute;margin-left:169.85pt;margin-top:714.65pt;width:38.5pt;height:33.5pt;z-index:251789312;visibility:visible;mso-wrap-style:square;mso-width-percent:0;mso-height-percent:0;mso-wrap-distance-left:9pt;mso-wrap-distance-top:0;mso-wrap-distance-right:9pt;mso-wrap-distance-bottom:0;mso-position-horizontal:absolute;mso-position-horizontal-relative:margin;mso-position-vertical:absolute;mso-position-vertical-relative:text;mso-width-percent:0;mso-height-percent:0;mso-width-relative:margin;mso-height-relative:margin;v-text-anchor:middle" o:gfxdata="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" fillcolor="white [3201]" strokecolor="#5b9bd5 [3208]" strokeweight="1pt">
                 <v:stroke joinstyle="miter"/>
                 <v:textbox>
                   <w:txbxContent>
@@ -6483,7 +6956,7 @@
           </mc:Choice>
           <mc:Fallback>
             <w:pict>
-              <v:shape w14:anchorId="532C4A3F" id="Diagrama de flujo: conector 94" o:spid="_x0000_s1049" type="#_x0000_t120" style="position:absolute;margin-left:169.95pt;margin-top:677.65pt;width:38.5pt;height:33.5pt;z-index:251832320;visibility:visible;mso-wrap-style:square;mso-width-percent:0;mso-height-percent:0;mso-wrap-distance-left:9pt;mso-wrap-distance-top:0;mso-wrap-distance-right:9pt;mso-wrap-distance-bottom:0;mso-position-horizontal:absolute;mso-position-horizontal-relative:text;mso-position-vertical:absolute;mso-position-vertical-relative:text;mso-width-percent:0;mso-height-percent:0;mso-width-relative:margin;mso-height-relative:margin;v-text-anchor:middle" o:gfxdata="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" fillcolor="white [3201]" strokecolor="#5b9bd5 [3208]" strokeweight="1pt">
+              <v:shape w14:anchorId="532C4A3F" id="Diagrama de flujo: conector 94" o:spid="_x0000_s1050" type="#_x0000_t120" style="position:absolute;margin-left:169.95pt;margin-top:677.65pt;width:38.5pt;height:33.5pt;z-index:251832320;visibility:visible;mso-wrap-style:square;mso-width-percent:0;mso-height-percent:0;mso-wrap-distance-left:9pt;mso-wrap-distance-top:0;mso-wrap-distance-right:9pt;mso-wrap-distance-bottom:0;mso-position-horizontal:absolute;mso-position-horizontal-relative:text;mso-position-vertical:absolute;mso-position-vertical-relative:text;mso-width-percent:0;mso-height-percent:0;mso-width-relative:margin;mso-height-relative:margin;v-text-anchor:middle" o:gfxdata="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" fillcolor="white [3201]" strokecolor="#5b9bd5 [3208]" strokeweight="1pt">
                 <v:stroke joinstyle="miter"/>
                 <v:textbox>
                   <w:txbxContent>
@@ -6598,7 +7071,7 @@
           </mc:Choice>
           <mc:Fallback>
             <w:pict>
-              <v:shape w14:anchorId="532C4A3F" id="Diagrama de flujo: conector 93" o:spid="_x0000_s1050" type="#_x0000_t120" style="position:absolute;margin-left:5in;margin-top:652pt;width:38.5pt;height:33.5pt;z-index:251830272;visibility:visible;mso-wrap-style:square;mso-width-percent:0;mso-height-percent:0;mso-wrap-distance-left:9pt;mso-wrap-distance-top:0;mso-wrap-distance-right:9pt;mso-wrap-distance-bottom:0;mso-position-horizontal:absolute;mso-position-horizontal-relative:text;mso-position-vertical:absolute;mso-position-vertical-relative:text;mso-width-percent:0;mso-height-percent:0;mso-width-relative:margin;mso-height-relative:margin;v-text-anchor:middle" o:gfxdata="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" fillcolor="white [3201]" strokecolor="#5b9bd5 [3208]" strokeweight="1pt">
+              <v:shape w14:anchorId="532C4A3F" id="Diagrama de flujo: conector 93" o:spid="_x0000_s1051" type="#_x0000_t120" style="position:absolute;margin-left:5in;margin-top:652pt;width:38.5pt;height:33.5pt;z-index:251830272;visibility:visible;mso-wrap-style:square;mso-width-percent:0;mso-height-percent:0;mso-wrap-distance-left:9pt;mso-wrap-distance-top:0;mso-wrap-distance-right:9pt;mso-wrap-distance-bottom:0;mso-position-horizontal:absolute;mso-position-horizontal-relative:text;mso-position-vertical:absolute;mso-position-vertical-relative:text;mso-width-percent:0;mso-height-percent:0;mso-width-relative:margin;mso-height-relative:margin;v-text-anchor:middle" o:gfxdata="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" fillcolor="white [3201]" strokecolor="#5b9bd5 [3208]" strokeweight="1pt">
                 <v:stroke joinstyle="miter"/>
                 <v:textbox>
                   <w:txbxContent>
@@ -6850,7 +7323,7 @@
           </mc:Choice>
           <mc:Fallback>
             <w:pict>
-              <v:shape w14:anchorId="532C4A3F" id="Diagrama de flujo: conector 85" o:spid="_x0000_s1049" type="#_x0000_t120" style="position:absolute;margin-left:167.95pt;margin-top:374.65pt;width:38.5pt;height:33.5pt;z-index:251813888;visibility:visible;mso-wrap-style:square;mso-width-percent:0;mso-height-percent:0;mso-wrap-distance-left:9pt;mso-wrap-distance-top:0;mso-wrap-distance-right:9pt;mso-wrap-distance-bottom:0;mso-position-horizontal:absolute;mso-position-horizontal-relative:text;mso-position-vertical:absolute;mso-position-vertical-relative:text;mso-width-percent:0;mso-height-percent:0;mso-width-relative:margin;mso-height-relative:margin;v-text-anchor:middle" o:gfxdata="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" fillcolor="white [3201]" strokecolor="#5b9bd5 [3208]" strokeweight="1pt">
+              <v:shape w14:anchorId="532C4A3F" id="Diagrama de flujo: conector 85" o:spid="_x0000_s1052" type="#_x0000_t120" style="position:absolute;margin-left:167.95pt;margin-top:374.65pt;width:38.5pt;height:33.5pt;z-index:251813888;visibility:visible;mso-wrap-style:square;mso-width-percent:0;mso-height-percent:0;mso-wrap-distance-left:9pt;mso-wrap-distance-top:0;mso-wrap-distance-right:9pt;mso-wrap-distance-bottom:0;mso-position-horizontal:absolute;mso-position-horizontal-relative:text;mso-position-vertical:absolute;mso-position-vertical-relative:text;mso-width-percent:0;mso-height-percent:0;mso-width-relative:margin;mso-height-relative:margin;v-text-anchor:middle" o:gfxdata="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" fillcolor="white [3201]" strokecolor="#5b9bd5 [3208]" strokeweight="1pt">
                 <v:stroke joinstyle="miter"/>
                 <v:textbox>
                   <w:txbxContent>
@@ -7516,7 +7989,7 @@
           </mc:Choice>
           <mc:Fallback>
             <w:pict>
-              <v:shape w14:anchorId="532C4A3F" id="Diagrama de flujo: conector 89" o:spid="_x0000_s1050" type="#_x0000_t120" style="position:absolute;margin-left:270.95pt;margin-top:493.15pt;width:38pt;height:33.5pt;z-index:251822080;visibility:visible;mso-wrap-style:square;mso-width-percent:0;mso-height-percent:0;mso-wrap-distance-left:9pt;mso-wrap-distance-top:0;mso-wrap-distance-right:9pt;mso-wrap-distance-bottom:0;mso-position-horizontal:absolute;mso-position-horizontal-relative:margin;mso-position-vertical:absolute;mso-position-vertical-relative:text;mso-width-percent:0;mso-height-percent:0;mso-width-relative:margin;mso-height-relative:margin;v-text-anchor:middle" o:gfxdata="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" fillcolor="white [3201]" strokecolor="#5b9bd5 [3208]" strokeweight="1pt">
+              <v:shape w14:anchorId="532C4A3F" id="Diagrama de flujo: conector 89" o:spid="_x0000_s1053" type="#_x0000_t120" style="position:absolute;margin-left:270.95pt;margin-top:493.15pt;width:38pt;height:33.5pt;z-index:251822080;visibility:visible;mso-wrap-style:square;mso-width-percent:0;mso-height-percent:0;mso-wrap-distance-left:9pt;mso-wrap-distance-top:0;mso-wrap-distance-right:9pt;mso-wrap-distance-bottom:0;mso-position-horizontal:absolute;mso-position-horizontal-relative:margin;mso-position-vertical:absolute;mso-position-vertical-relative:text;mso-width-percent:0;mso-height-percent:0;mso-width-relative:margin;mso-height-relative:margin;v-text-anchor:middle" o:gfxdata="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" fillcolor="white [3201]" strokecolor="#5b9bd5 [3208]" strokeweight="1pt">
                 <v:stroke joinstyle="miter"/>
                 <v:textbox>
                   <w:txbxContent>
@@ -7627,7 +8100,7 @@
           </mc:Choice>
           <mc:Fallback>
             <w:pict>
-              <v:shape w14:anchorId="532C4A3F" id="Diagrama de flujo: conector 88" o:spid="_x0000_s1051" type="#_x0000_t120" style="position:absolute;margin-left:357.85pt;margin-top:470.15pt;width:38.5pt;height:33.5pt;z-index:251820032;visibility:visible;mso-wrap-style:square;mso-width-percent:0;mso-height-percent:0;mso-wrap-distance-left:9pt;mso-wrap-distance-top:0;mso-wrap-distance-right:9pt;mso-wrap-distance-bottom:0;mso-position-horizontal:absolute;mso-position-horizontal-relative:margin;mso-position-vertical:absolute;mso-position-vertical-relative:text;mso-width-percent:0;mso-height-percent:0;mso-width-relative:margin;mso-height-relative:margin;v-text-anchor:middle" o:gfxdata="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" fillcolor="white [3201]" strokecolor="#5b9bd5 [3208]" strokeweight="1pt">
+              <v:shape w14:anchorId="532C4A3F" id="Diagrama de flujo: conector 88" o:spid="_x0000_s1054" type="#_x0000_t120" style="position:absolute;margin-left:357.85pt;margin-top:470.15pt;width:38.5pt;height:33.5pt;z-index:251820032;visibility:visible;mso-wrap-style:square;mso-width-percent:0;mso-height-percent:0;mso-wrap-distance-left:9pt;mso-wrap-distance-top:0;mso-wrap-distance-right:9pt;mso-wrap-distance-bottom:0;mso-position-horizontal:absolute;mso-position-horizontal-relative:margin;mso-position-vertical:absolute;mso-position-vertical-relative:text;mso-width-percent:0;mso-height-percent:0;mso-width-relative:margin;mso-height-relative:margin;v-text-anchor:middle" o:gfxdata="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" fillcolor="white [3201]" strokecolor="#5b9bd5 [3208]" strokeweight="1pt">
                 <v:stroke joinstyle="miter"/>
                 <v:textbox>
                   <w:txbxContent>
@@ -8567,7 +9040,7 @@
           </mc:Choice>
           <mc:Fallback>
             <w:pict>
-              <v:shape w14:anchorId="532C4A3F" id="Diagrama de flujo: conector 92" o:spid="_x0000_s1054" type="#_x0000_t120" style="position:absolute;margin-left:360.2pt;margin-top:612.15pt;width:38.5pt;height:33.5pt;z-index:251828224;visibility:visible;mso-wrap-style:square;mso-width-percent:0;mso-height-percent:0;mso-wrap-distance-left:9pt;mso-wrap-distance-top:0;mso-wrap-distance-right:9pt;mso-wrap-distance-bottom:0;mso-position-horizontal:absolute;mso-position-horizontal-relative:margin;mso-position-vertical:absolute;mso-position-vertical-relative:text;mso-width-percent:0;mso-height-percent:0;mso-width-relative:margin;mso-height-relative:margin;v-text-anchor:middle" o:gfxdata="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" fillcolor="white [3201]" strokecolor="#5b9bd5 [3208]" strokeweight="1pt">
+              <v:shape w14:anchorId="532C4A3F" id="Diagrama de flujo: conector 92" o:spid="_x0000_s1055" type="#_x0000_t120" style="position:absolute;margin-left:360.2pt;margin-top:612.15pt;width:38.5pt;height:33.5pt;z-index:251828224;visibility:visible;mso-wrap-style:square;mso-width-percent:0;mso-height-percent:0;mso-wrap-distance-left:9pt;mso-wrap-distance-top:0;mso-wrap-distance-right:9pt;mso-wrap-distance-bottom:0;mso-position-horizontal:absolute;mso-position-horizontal-relative:margin;mso-position-vertical:absolute;mso-position-vertical-relative:text;mso-width-percent:0;mso-height-percent:0;mso-width-relative:margin;mso-height-relative:margin;v-text-anchor:middle" o:gfxdata="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" fillcolor="white [3201]" strokecolor="#5b9bd5 [3208]" strokeweight="1pt">
                 <v:stroke joinstyle="miter"/>
                 <v:textbox>
                   <w:txbxContent>
@@ -8678,7 +9151,7 @@
           </mc:Choice>
           <mc:Fallback>
             <w:pict>
-              <v:shape w14:anchorId="532C4A3F" id="Diagrama de flujo: conector 91" o:spid="_x0000_s1055" type="#_x0000_t120" style="position:absolute;margin-left:359.35pt;margin-top:569.65pt;width:38.5pt;height:33.5pt;z-index:251826176;visibility:visible;mso-wrap-style:square;mso-width-percent:0;mso-height-percent:0;mso-wrap-distance-left:9pt;mso-wrap-distance-top:0;mso-wrap-distance-right:9pt;mso-wrap-distance-bottom:0;mso-position-horizontal:absolute;mso-position-horizontal-relative:margin;mso-position-vertical:absolute;mso-position-vertical-relative:text;mso-width-percent:0;mso-height-percent:0;mso-width-relative:margin;mso-height-relative:margin;v-text-anchor:middle" o:gfxdata="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" fillcolor="white [3201]" strokecolor="#5b9bd5 [3208]" strokeweight="1pt">
+              <v:shape w14:anchorId="532C4A3F" id="Diagrama de flujo: conector 91" o:spid="_x0000_s1056" type="#_x0000_t120" style="position:absolute;margin-left:359.35pt;margin-top:569.65pt;width:38.5pt;height:33.5pt;z-index:251826176;visibility:visible;mso-wrap-style:square;mso-width-percent:0;mso-height-percent:0;mso-wrap-distance-left:9pt;mso-wrap-distance-top:0;mso-wrap-distance-right:9pt;mso-wrap-distance-bottom:0;mso-position-horizontal:absolute;mso-position-horizontal-relative:margin;mso-position-vertical:absolute;mso-position-vertical-relative:text;mso-width-percent:0;mso-height-percent:0;mso-width-relative:margin;mso-height-relative:margin;v-text-anchor:middle" o:gfxdata="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" fillcolor="white [3201]" strokecolor="#5b9bd5 [3208]" strokeweight="1pt">
                 <v:stroke joinstyle="miter"/>
                 <v:textbox>
                   <w:txbxContent>
@@ -8789,7 +9262,7 @@
           </mc:Choice>
           <mc:Fallback>
             <w:pict>
-              <v:shape w14:anchorId="532C4A3F" id="Diagrama de flujo: conector 90" o:spid="_x0000_s1056" type="#_x0000_t120" style="position:absolute;margin-left:360.45pt;margin-top:524.15pt;width:38.5pt;height:33.5pt;z-index:251824128;visibility:visible;mso-wrap-style:square;mso-width-percent:0;mso-height-percent:0;mso-wrap-distance-left:9pt;mso-wrap-distance-top:0;mso-wrap-distance-right:9pt;mso-wrap-distance-bottom:0;mso-position-horizontal:absolute;mso-position-horizontal-relative:text;mso-position-vertical:absolute;mso-position-vertical-relative:text;mso-width-percent:0;mso-height-percent:0;mso-width-relative:margin;mso-height-relative:margin;v-text-anchor:middle" o:gfxdata="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" fillcolor="white [3201]" strokecolor="#5b9bd5 [3208]" strokeweight="1pt">
+              <v:shape w14:anchorId="532C4A3F" id="Diagrama de flujo: conector 90" o:spid="_x0000_s1057" type="#_x0000_t120" style="position:absolute;margin-left:360.45pt;margin-top:524.15pt;width:38.5pt;height:33.5pt;z-index:251824128;visibility:visible;mso-wrap-style:square;mso-width-percent:0;mso-height-percent:0;mso-wrap-distance-left:9pt;mso-wrap-distance-top:0;mso-wrap-distance-right:9pt;mso-wrap-distance-bottom:0;mso-position-horizontal:absolute;mso-position-horizontal-relative:text;mso-position-vertical:absolute;mso-position-vertical-relative:text;mso-width-percent:0;mso-height-percent:0;mso-width-relative:margin;mso-height-relative:margin;v-text-anchor:middle" o:gfxdata="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" fillcolor="white [3201]" strokecolor="#5b9bd5 [3208]" strokeweight="1pt">
                 <v:stroke joinstyle="miter"/>
                 <v:textbox>
                   <w:txbxContent>
@@ -8899,7 +9372,7 @@
           </mc:Choice>
           <mc:Fallback>
             <w:pict>
-              <v:shape w14:anchorId="532C4A3F" id="Diagrama de flujo: conector 87" o:spid="_x0000_s1057" type="#_x0000_t120" style="position:absolute;margin-left:359.95pt;margin-top:418.65pt;width:38.5pt;height:33.5pt;z-index:251817984;visibility:visible;mso-wrap-style:square;mso-width-percent:0;mso-height-percent:0;mso-wrap-distance-left:9pt;mso-wrap-distance-top:0;mso-wrap-distance-right:9pt;mso-wrap-distance-bottom:0;mso-position-horizontal:absolute;mso-position-horizontal-relative:text;mso-position-vertical:absolute;mso-position-vertical-relative:text;mso-width-percent:0;mso-height-percent:0;mso-width-relative:margin;mso-height-relative:margin;v-text-anchor:middle" o:gfxdata="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" fillcolor="white [3201]" strokecolor="#5b9bd5 [3208]" strokeweight="1pt">
+              <v:shape w14:anchorId="532C4A3F" id="Diagrama de flujo: conector 87" o:spid="_x0000_s1058" type="#_x0000_t120" style="position:absolute;margin-left:359.95pt;margin-top:418.65pt;width:38.5pt;height:33.5pt;z-index:251817984;visibility:visible;mso-wrap-style:square;mso-width-percent:0;mso-height-percent:0;mso-wrap-distance-left:9pt;mso-wrap-distance-top:0;mso-wrap-distance-right:9pt;mso-wrap-distance-bottom:0;mso-position-horizontal:absolute;mso-position-horizontal-relative:text;mso-position-vertical:absolute;mso-position-vertical-relative:text;mso-width-percent:0;mso-height-percent:0;mso-width-relative:margin;mso-height-relative:margin;v-text-anchor:middle" o:gfxdata="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" fillcolor="white [3201]" strokecolor="#5b9bd5 [3208]" strokeweight="1pt">
                 <v:stroke joinstyle="miter"/>
                 <v:textbox>
                   <w:txbxContent>
@@ -9009,7 +9482,7 @@
           </mc:Choice>
           <mc:Fallback>
             <w:pict>
-              <v:shape w14:anchorId="532C4A3F" id="Diagrama de flujo: conector 86" o:spid="_x0000_s1058" type="#_x0000_t120" style="position:absolute;margin-left:271.45pt;margin-top:392.65pt;width:38.5pt;height:33.5pt;z-index:251815936;visibility:visible;mso-wrap-style:square;mso-width-percent:0;mso-height-percent:0;mso-wrap-distance-left:9pt;mso-wrap-distance-top:0;mso-wrap-distance-right:9pt;mso-wrap-distance-bottom:0;mso-position-horizontal:absolute;mso-position-horizontal-relative:text;mso-position-vertical:absolute;mso-position-vertical-relative:text;mso-width-percent:0;mso-height-percent:0;mso-width-relative:margin;mso-height-relative:margin;v-text-anchor:middle" o:gfxdata="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" fillcolor="white [3201]" strokecolor="#5b9bd5 [3208]" strokeweight="1pt">
+              <v:shape w14:anchorId="532C4A3F" id="Diagrama de flujo: conector 86" o:spid="_x0000_s1059" type="#_x0000_t120" style="position:absolute;margin-left:271.45pt;margin-top:392.65pt;width:38.5pt;height:33.5pt;z-index:251815936;visibility:visible;mso-wrap-style:square;mso-width-percent:0;mso-height-percent:0;mso-wrap-distance-left:9pt;mso-wrap-distance-top:0;mso-wrap-distance-right:9pt;mso-wrap-distance-bottom:0;mso-position-horizontal:absolute;mso-position-horizontal-relative:text;mso-position-vertical:absolute;mso-position-vertical-relative:text;mso-width-percent:0;mso-height-percent:0;mso-width-relative:margin;mso-height-relative:margin;v-text-anchor:middle" o:gfxdata="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" fillcolor="white [3201]" strokecolor="#5b9bd5 [3208]" strokeweight="1pt">
                 <v:stroke joinstyle="miter"/>
                 <v:textbox>
                   <w:txbxContent>
@@ -9119,7 +9592,7 @@
           </mc:Choice>
           <mc:Fallback>
             <w:pict>
-              <v:shape w14:anchorId="532C4A3F" id="Diagrama de flujo: conector 84" o:spid="_x0000_s1059" type="#_x0000_t120" style="position:absolute;margin-left:167.35pt;margin-top:315.15pt;width:38.5pt;height:33.5pt;z-index:251811840;visibility:visible;mso-wrap-style:square;mso-width-percent:0;mso-height-percent:0;mso-wrap-distance-left:9pt;mso-wrap-distance-top:0;mso-wrap-distance-right:9pt;mso-wrap-distance-bottom:0;mso-position-horizontal:absolute;mso-position-horizontal-relative:margin;mso-position-vertical:absolute;mso-position-vertical-relative:text;mso-width-percent:0;mso-height-percent:0;mso-width-relative:margin;mso-height-relative:margin;v-text-anchor:middle" o:gfxdata="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" fillcolor="white [3201]" strokecolor="#5b9bd5 [3208]" strokeweight="1pt">
+              <v:shape w14:anchorId="532C4A3F" id="Diagrama de flujo: conector 84" o:spid="_x0000_s1060" type="#_x0000_t120" style="position:absolute;margin-left:167.35pt;margin-top:315.15pt;width:38.5pt;height:33.5pt;z-index:251811840;visibility:visible;mso-wrap-style:square;mso-width-percent:0;mso-height-percent:0;mso-wrap-distance-left:9pt;mso-wrap-distance-top:0;mso-wrap-distance-right:9pt;mso-wrap-distance-bottom:0;mso-position-horizontal:absolute;mso-position-horizontal-relative:margin;mso-position-vertical:absolute;mso-position-vertical-relative:text;mso-width-percent:0;mso-height-percent:0;mso-width-relative:margin;mso-height-relative:margin;v-text-anchor:middle" o:gfxdata="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" fillcolor="white [3201]" strokecolor="#5b9bd5 [3208]" strokeweight="1pt">
                 <v:stroke joinstyle="miter"/>
                 <v:textbox>
                   <w:txbxContent>
@@ -9230,7 +9703,7 @@
           </mc:Choice>
           <mc:Fallback>
             <w:pict>
-              <v:shape w14:anchorId="532C4A3F" id="Diagrama de flujo: conector 83" o:spid="_x0000_s1060" type="#_x0000_t120" style="position:absolute;margin-left:167.45pt;margin-top:277.15pt;width:38.5pt;height:33.5pt;z-index:251809792;visibility:visible;mso-wrap-style:square;mso-width-percent:0;mso-height-percent:0;mso-wrap-distance-left:9pt;mso-wrap-distance-top:0;mso-wrap-distance-right:9pt;mso-wrap-distance-bottom:0;mso-position-horizontal:absolute;mso-position-horizontal-relative:text;mso-position-vertical:absolute;mso-position-vertical-relative:text;mso-width-percent:0;mso-height-percent:0;mso-width-relative:margin;mso-height-relative:margin;v-text-anchor:middle" o:gfxdata="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" fillcolor="white [3201]" strokecolor="#5b9bd5 [3208]" strokeweight="1pt">
+              <v:shape w14:anchorId="532C4A3F" id="Diagrama de flujo: conector 83" o:spid="_x0000_s1061" type="#_x0000_t120" style="position:absolute;margin-left:167.45pt;margin-top:277.15pt;width:38.5pt;height:33.5pt;z-index:251809792;visibility:visible;mso-wrap-style:square;mso-width-percent:0;mso-height-percent:0;mso-wrap-distance-left:9pt;mso-wrap-distance-top:0;mso-wrap-distance-right:9pt;mso-wrap-distance-bottom:0;mso-position-horizontal:absolute;mso-position-horizontal-relative:text;mso-position-vertical:absolute;mso-position-vertical-relative:text;mso-width-percent:0;mso-height-percent:0;mso-width-relative:margin;mso-height-relative:margin;v-text-anchor:middle" o:gfxdata="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" fillcolor="white [3201]" strokecolor="#5b9bd5 [3208]" strokeweight="1pt">
                 <v:stroke joinstyle="miter"/>
                 <v:textbox>
                   <w:txbxContent>
@@ -9340,7 +9813,7 @@
           </mc:Choice>
           <mc:Fallback>
             <w:pict>
-              <v:shape w14:anchorId="532C4A3F" id="Diagrama de flujo: conector 82" o:spid="_x0000_s1061" type="#_x0000_t120" style="position:absolute;margin-left:167.45pt;margin-top:239.15pt;width:38.5pt;height:33.5pt;z-index:251807744;visibility:visible;mso-wrap-style:square;mso-width-percent:0;mso-height-percent:0;mso-wrap-distance-left:9pt;mso-wrap-distance-top:0;mso-wrap-distance-right:9pt;mso-wrap-distance-bottom:0;mso-position-horizontal:absolute;mso-position-horizontal-relative:text;mso-position-vertical:absolute;mso-position-vertical-relative:text;mso-width-percent:0;mso-height-percent:0;mso-width-relative:margin;mso-height-relative:margin;v-text-anchor:middle" o:gfxdata="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" fillcolor="white [3201]" strokecolor="#5b9bd5 [3208]" strokeweight="1pt">
+              <v:shape w14:anchorId="532C4A3F" id="Diagrama de flujo: conector 82" o:spid="_x0000_s1062" type="#_x0000_t120" style="position:absolute;margin-left:167.45pt;margin-top:239.15pt;width:38.5pt;height:33.5pt;z-index:251807744;visibility:visible;mso-wrap-style:square;mso-width-percent:0;mso-height-percent:0;mso-wrap-distance-left:9pt;mso-wrap-distance-top:0;mso-wrap-distance-right:9pt;mso-wrap-distance-bottom:0;mso-position-horizontal:absolute;mso-position-horizontal-relative:text;mso-position-vertical:absolute;mso-position-vertical-relative:text;mso-width-percent:0;mso-height-percent:0;mso-width-relative:margin;mso-height-relative:margin;v-text-anchor:middle" o:gfxdata="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" fillcolor="white [3201]" strokecolor="#5b9bd5 [3208]" strokeweight="1pt">
                 <v:stroke joinstyle="miter"/>
                 <v:textbox>
                   <w:txbxContent>
@@ -9450,7 +9923,7 @@
           </mc:Choice>
           <mc:Fallback>
             <w:pict>
-              <v:shape w14:anchorId="532C4A3F" id="Diagrama de flujo: conector 81" o:spid="_x0000_s1062" type="#_x0000_t120" style="position:absolute;margin-left:167.45pt;margin-top:200.65pt;width:38.5pt;height:33.5pt;z-index:251805696;visibility:visible;mso-wrap-style:square;mso-width-percent:0;mso-height-percent:0;mso-wrap-distance-left:9pt;mso-wrap-distance-top:0;mso-wrap-distance-right:9pt;mso-wrap-distance-bottom:0;mso-position-horizontal:absolute;mso-position-horizontal-relative:text;mso-position-vertical:absolute;mso-position-vertical-relative:text;mso-width-percent:0;mso-height-percent:0;mso-width-relative:margin;mso-height-relative:margin;v-text-anchor:middle" o:gfxdata="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" fillcolor="white [3201]" strokecolor="#5b9bd5 [3208]" strokeweight="1pt">
+              <v:shape w14:anchorId="532C4A3F" id="Diagrama de flujo: conector 81" o:spid="_x0000_s1063" type="#_x0000_t120" style="position:absolute;margin-left:167.45pt;margin-top:200.65pt;width:38.5pt;height:33.5pt;z-index:251805696;visibility:visible;mso-wrap-style:square;mso-width-percent:0;mso-height-percent:0;mso-wrap-distance-left:9pt;mso-wrap-distance-top:0;mso-wrap-distance-right:9pt;mso-wrap-distance-bottom:0;mso-position-horizontal:absolute;mso-position-horizontal-relative:text;mso-position-vertical:absolute;mso-position-vertical-relative:text;mso-width-percent:0;mso-height-percent:0;mso-width-relative:margin;mso-height-relative:margin;v-text-anchor:middle" o:gfxdata="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" fillcolor="white [3201]" strokecolor="#5b9bd5 [3208]" strokeweight="1pt">
                 <v:stroke joinstyle="miter"/>
                 <v:textbox>
                   <w:txbxContent>
@@ -9560,7 +10033,7 @@
           </mc:Choice>
           <mc:Fallback>
             <w:pict>
-              <v:shape w14:anchorId="532C4A3F" id="Diagrama de flujo: conector 80" o:spid="_x0000_s1063" type="#_x0000_t120" style="position:absolute;margin-left:167.45pt;margin-top:161.15pt;width:38.5pt;height:33.5pt;z-index:251803648;visibility:visible;mso-wrap-style:square;mso-width-percent:0;mso-height-percent:0;mso-wrap-distance-left:9pt;mso-wrap-distance-top:0;mso-wrap-distance-right:9pt;mso-wrap-distance-bottom:0;mso-position-horizontal:absolute;mso-position-horizontal-relative:text;mso-position-vertical:absolute;mso-position-vertical-relative:text;mso-width-percent:0;mso-height-percent:0;mso-width-relative:margin;mso-height-relative:margin;v-text-anchor:middle" o:gfxdata="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" fillcolor="white [3201]" strokecolor="#5b9bd5 [3208]" strokeweight="1pt">
+              <v:shape w14:anchorId="532C4A3F" id="Diagrama de flujo: conector 80" o:spid="_x0000_s1064" type="#_x0000_t120" style="position:absolute;margin-left:167.45pt;margin-top:161.15pt;width:38.5pt;height:33.5pt;z-index:251803648;visibility:visible;mso-wrap-style:square;mso-width-percent:0;mso-height-percent:0;mso-wrap-distance-left:9pt;mso-wrap-distance-top:0;mso-wrap-distance-right:9pt;mso-wrap-distance-bottom:0;mso-position-horizontal:absolute;mso-position-horizontal-relative:text;mso-position-vertical:absolute;mso-position-vertical-relative:text;mso-width-percent:0;mso-height-percent:0;mso-width-relative:margin;mso-height-relative:margin;v-text-anchor:middle" o:gfxdata="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" fillcolor="white [3201]" strokecolor="#5b9bd5 [3208]" strokeweight="1pt">
                 <v:stroke joinstyle="miter"/>
                 <v:textbox>
                   <w:txbxContent>
@@ -9670,7 +10143,7 @@
           </mc:Choice>
           <mc:Fallback>
             <w:pict>
-              <v:shape w14:anchorId="532C4A3F" id="Diagrama de flujo: conector 79" o:spid="_x0000_s1064" type="#_x0000_t120" style="position:absolute;margin-left:167.45pt;margin-top:122.15pt;width:38.5pt;height:33.5pt;z-index:251801600;visibility:visible;mso-wrap-style:square;mso-width-percent:0;mso-height-percent:0;mso-wrap-distance-left:9pt;mso-wrap-distance-top:0;mso-wrap-distance-right:9pt;mso-wrap-distance-bottom:0;mso-position-horizontal:absolute;mso-position-horizontal-relative:text;mso-position-vertical:absolute;mso-position-vertical-relative:text;mso-width-percent:0;mso-height-percent:0;mso-width-relative:margin;mso-height-relative:margin;v-text-anchor:middle" o:gfxdata="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" fillcolor="white [3201]" strokecolor="#5b9bd5 [3208]" strokeweight="1pt">
+              <v:shape w14:anchorId="532C4A3F" id="Diagrama de flujo: conector 79" o:spid="_x0000_s1065" type="#_x0000_t120" style="position:absolute;margin-left:167.45pt;margin-top:122.15pt;width:38.5pt;height:33.5pt;z-index:251801600;visibility:visible;mso-wrap-style:square;mso-width-percent:0;mso-height-percent:0;mso-wrap-distance-left:9pt;mso-wrap-distance-top:0;mso-wrap-distance-right:9pt;mso-wrap-distance-bottom:0;mso-position-horizontal:absolute;mso-position-horizontal-relative:text;mso-position-vertical:absolute;mso-position-vertical-relative:text;mso-width-percent:0;mso-height-percent:0;mso-width-relative:margin;mso-height-relative:margin;v-text-anchor:middle" o:gfxdata="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" fillcolor="white [3201]" strokecolor="#5b9bd5 [3208]" strokeweight="1pt">
                 <v:stroke joinstyle="miter"/>
                 <v:textbox>
                   <w:txbxContent>
@@ -9780,7 +10253,7 @@
           </mc:Choice>
           <mc:Fallback>
             <w:pict>
-              <v:shape w14:anchorId="532C4A3F" id="Diagrama de flujo: conector 78" o:spid="_x0000_s1065" type="#_x0000_t120" style="position:absolute;margin-left:167.45pt;margin-top:81.65pt;width:38.5pt;height:33.5pt;z-index:251799552;visibility:visible;mso-wrap-style:square;mso-width-percent:0;mso-height-percent:0;mso-wrap-distance-left:9pt;mso-wrap-distance-top:0;mso-wrap-distance-right:9pt;mso-wrap-distance-bottom:0;mso-position-horizontal:absolute;mso-position-horizontal-relative:text;mso-position-vertical:absolute;mso-position-vertical-relative:text;mso-width-percent:0;mso-height-percent:0;mso-width-relative:margin;mso-height-relative:margin;v-text-anchor:middle" o:gfxdata="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" fillcolor="white [3201]" strokecolor="#5b9bd5 [3208]" strokeweight="1pt">
+              <v:shape w14:anchorId="532C4A3F" id="Diagrama de flujo: conector 78" o:spid="_x0000_s1066" type="#_x0000_t120" style="position:absolute;margin-left:167.45pt;margin-top:81.65pt;width:38.5pt;height:33.5pt;z-index:251799552;visibility:visible;mso-wrap-style:square;mso-width-percent:0;mso-height-percent:0;mso-wrap-distance-left:9pt;mso-wrap-distance-top:0;mso-wrap-distance-right:9pt;mso-wrap-distance-bottom:0;mso-position-horizontal:absolute;mso-position-horizontal-relative:text;mso-position-vertical:absolute;mso-position-vertical-relative:text;mso-width-percent:0;mso-height-percent:0;mso-width-relative:margin;mso-height-relative:margin;v-text-anchor:middle" o:gfxdata="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" fillcolor="white [3201]" strokecolor="#5b9bd5 [3208]" strokeweight="1pt">
                 <v:stroke joinstyle="miter"/>
                 <v:textbox>
                   <w:txbxContent>
@@ -9890,7 +10363,7 @@
           </mc:Choice>
           <mc:Fallback>
             <w:pict>
-              <v:shape w14:anchorId="532C4A3F" id="Diagrama de flujo: conector 77" o:spid="_x0000_s1066" type="#_x0000_t120" style="position:absolute;margin-left:167.45pt;margin-top:45.15pt;width:38.5pt;height:33.5pt;z-index:251797504;visibility:visible;mso-wrap-style:square;mso-width-percent:0;mso-height-percent:0;mso-wrap-distance-left:9pt;mso-wrap-distance-top:0;mso-wrap-distance-right:9pt;mso-wrap-distance-bottom:0;mso-position-horizontal:absolute;mso-position-horizontal-relative:text;mso-position-vertical:absolute;mso-position-vertical-relative:text;mso-width-percent:0;mso-height-percent:0;mso-width-relative:margin;mso-height-relative:margin;v-text-anchor:middle" o:gfxdata="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" fillcolor="white [3201]" strokecolor="#5b9bd5 [3208]" strokeweight="1pt">
+              <v:shape w14:anchorId="532C4A3F" id="Diagrama de flujo: conector 77" o:spid="_x0000_s1067" type="#_x0000_t120" style="position:absolute;margin-left:167.45pt;margin-top:45.15pt;width:38.5pt;height:33.5pt;z-index:251797504;visibility:visible;mso-wrap-style:square;mso-width-percent:0;mso-height-percent:0;mso-wrap-distance-left:9pt;mso-wrap-distance-top:0;mso-wrap-distance-right:9pt;mso-wrap-distance-bottom:0;mso-position-horizontal:absolute;mso-position-horizontal-relative:text;mso-position-vertical:absolute;mso-position-vertical-relative:text;mso-width-percent:0;mso-height-percent:0;mso-width-relative:margin;mso-height-relative:margin;v-text-anchor:middle" o:gfxdata="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" fillcolor="white [3201]" strokecolor="#5b9bd5 [3208]" strokeweight="1pt">
                 <v:stroke joinstyle="miter"/>
                 <v:textbox>
                   <w:txbxContent>
@@ -10000,7 +10473,7 @@
           </mc:Choice>
           <mc:Fallback>
             <w:pict>
-              <v:shape w14:anchorId="532C4A3F" id="Diagrama de flujo: conector 76" o:spid="_x0000_s1067" type="#_x0000_t120" style="position:absolute;margin-left:166.95pt;margin-top:7.65pt;width:38.5pt;height:33.5pt;z-index:251795456;visibility:visible;mso-wrap-style:square;mso-width-percent:0;mso-height-percent:0;mso-wrap-distance-left:9pt;mso-wrap-distance-top:0;mso-wrap-distance-right:9pt;mso-wrap-distance-bottom:0;mso-position-horizontal:absolute;mso-position-horizontal-relative:text;mso-position-vertical:absolute;mso-position-vertical-relative:text;mso-width-percent:0;mso-height-percent:0;mso-width-relative:margin;mso-height-relative:margin;v-text-anchor:middle" o:gfxdata="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" fillcolor="white [3201]" strokecolor="#5b9bd5 [3208]" strokeweight="1pt">
+              <v:shape w14:anchorId="532C4A3F" id="Diagrama de flujo: conector 76" o:spid="_x0000_s1068" type="#_x0000_t120" style="position:absolute;margin-left:166.95pt;margin-top:7.65pt;width:38.5pt;height:33.5pt;z-index:251795456;visibility:visible;mso-wrap-style:square;mso-width-percent:0;mso-height-percent:0;mso-wrap-distance-left:9pt;mso-wrap-distance-top:0;mso-wrap-distance-right:9pt;mso-wrap-distance-bottom:0;mso-position-horizontal:absolute;mso-position-horizontal-relative:text;mso-position-vertical:absolute;mso-position-vertical-relative:text;mso-width-percent:0;mso-height-percent:0;mso-width-relative:margin;mso-height-relative:margin;v-text-anchor:middle" o:gfxdata="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" fillcolor="white [3201]" strokecolor="#5b9bd5 [3208]" strokeweight="1pt">
                 <v:stroke joinstyle="miter"/>
                 <v:textbox>
                   <w:txbxContent>
@@ -10110,7 +10583,7 @@
           </mc:Choice>
           <mc:Fallback>
             <w:pict>
-              <v:shape w14:anchorId="532C4A3F" id="Diagrama de flujo: conector 75" o:spid="_x0000_s1068" type="#_x0000_t120" style="position:absolute;margin-left:166.95pt;margin-top:-29.35pt;width:38.5pt;height:33.5pt;z-index:251793408;visibility:visible;mso-wrap-style:square;mso-width-percent:0;mso-height-percent:0;mso-wrap-distance-left:9pt;mso-wrap-distance-top:0;mso-wrap-distance-right:9pt;mso-wrap-distance-bottom:0;mso-position-horizontal:absolute;mso-position-horizontal-relative:text;mso-position-vertical:absolute;mso-position-vertical-relative:text;mso-width-percent:0;mso-height-percent:0;mso-width-relative:margin;mso-height-relative:margin;v-text-anchor:middle" o:gfxdata="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" fillcolor="white [3201]" strokecolor="#5b9bd5 [3208]" strokeweight="1pt">
+              <v:shape w14:anchorId="532C4A3F" id="Diagrama de flujo: conector 75" o:spid="_x0000_s1069" type="#_x0000_t120" style="position:absolute;margin-left:166.95pt;margin-top:-29.35pt;width:38.5pt;height:33.5pt;z-index:251793408;visibility:visible;mso-wrap-style:square;mso-width-percent:0;mso-height-percent:0;mso-wrap-distance-left:9pt;mso-wrap-distance-top:0;mso-wrap-distance-right:9pt;mso-wrap-distance-bottom:0;mso-position-horizontal:absolute;mso-position-horizontal-relative:text;mso-position-vertical:absolute;mso-position-vertical-relative:text;mso-width-percent:0;mso-height-percent:0;mso-width-relative:margin;mso-height-relative:margin;v-text-anchor:middle" o:gfxdata="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" fillcolor="white [3201]" strokecolor="#5b9bd5 [3208]" strokeweight="1pt">
                 <v:stroke joinstyle="miter"/>
                 <v:textbox>
                   <w:txbxContent>
@@ -10220,7 +10693,7 @@
           </mc:Choice>
           <mc:Fallback>
             <w:pict>
-              <v:shape w14:anchorId="532C4A3F" id="Diagrama de flujo: conector 74" o:spid="_x0000_s1069" type="#_x0000_t120" style="position:absolute;margin-left:167pt;margin-top:-67pt;width:38.5pt;height:33.5pt;z-index:251791360;visibility:visible;mso-wrap-style:square;mso-width-percent:0;mso-height-percent:0;mso-wrap-distance-left:9pt;mso-wrap-distance-top:0;mso-wrap-distance-right:9pt;mso-wrap-distance-bottom:0;mso-position-horizontal:absolute;mso-position-horizontal-relative:text;mso-position-vertical:absolute;mso-position-vertical-relative:text;mso-width-percent:0;mso-height-percent:0;mso-width-relative:margin;mso-height-relative:margin;v-text-anchor:middle" o:gfxdata="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" fillcolor="white [3201]" strokecolor="#5b9bd5 [3208]" strokeweight="1pt">
+              <v:shape w14:anchorId="532C4A3F" id="Diagrama de flujo: conector 74" o:spid="_x0000_s1070" type="#_x0000_t120" style="position:absolute;margin-left:167pt;margin-top:-67pt;width:38.5pt;height:33.5pt;z-index:251791360;visibility:visible;mso-wrap-style:square;mso-width-percent:0;mso-height-percent:0;mso-wrap-distance-left:9pt;mso-wrap-distance-top:0;mso-wrap-distance-right:9pt;mso-wrap-distance-bottom:0;mso-position-horizontal:absolute;mso-position-horizontal-relative:text;mso-position-vertical:absolute;mso-position-vertical-relative:text;mso-width-percent:0;mso-height-percent:0;mso-width-relative:margin;mso-height-relative:margin;v-text-anchor:middle" o:gfxdata="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" fillcolor="white [3201]" strokecolor="#5b9bd5 [3208]" strokeweight="1pt">
                 <v:stroke joinstyle="miter"/>
                 <v:textbox>
                   <w:txbxContent>
@@ -10983,7 +11456,7 @@
 </file>
 
 <file path=customXml/itemProps1.xml><?xml version="1.0" encoding="utf-8"?>
-<ds:datastoreItem xmlns:ds="http://schemas.openxmlformats.org/officeDocument/2006/customXml" ds:itemID="{A2D9B2A0-68D0-486D-91EE-BCCB690365B0}">
+<ds:datastoreItem xmlns:ds="http://schemas.openxmlformats.org/officeDocument/2006/customXml" ds:itemID="{6D0143A4-A39C-4A8A-BCA6-24FCC5348678}">
   <ds:schemaRefs>
     <ds:schemaRef ds:uri="http://schemas.openxmlformats.org/officeDocument/2006/bibliography"/>
   </ds:schemaRefs>

</xml_diff>

<commit_message>
Complejidad Ciclomatica en el Grafo
</commit_message>
<xml_diff>
--- a/Grafo de flujo Triangulo.docx
+++ b/Grafo de flujo Triangulo.docx
@@ -231,12 +231,62 @@
           </mc:Fallback>
         </mc:AlternateContent>
       </w:r>
-      <w:r>
-        <w:rPr>
-          <w:sz w:val="20"/>
-          <w:szCs w:val="20"/>
-        </w:rPr>
-        <w:t>public void mostrarResultado() {</w:t>
+      <w:proofErr w:type="spellStart"/>
+      <w:r>
+        <w:rPr>
+          <w:sz w:val="20"/>
+          <w:szCs w:val="20"/>
+        </w:rPr>
+        <w:t>public</w:t>
+      </w:r>
+      <w:proofErr w:type="spellEnd"/>
+      <w:r>
+        <w:rPr>
+          <w:sz w:val="20"/>
+          <w:szCs w:val="20"/>
+        </w:rPr>
+        <w:t xml:space="preserve"> </w:t>
+      </w:r>
+      <w:proofErr w:type="spellStart"/>
+      <w:r>
+        <w:rPr>
+          <w:sz w:val="20"/>
+          <w:szCs w:val="20"/>
+        </w:rPr>
+        <w:t>void</w:t>
+      </w:r>
+      <w:proofErr w:type="spellEnd"/>
+      <w:r>
+        <w:rPr>
+          <w:sz w:val="20"/>
+          <w:szCs w:val="20"/>
+        </w:rPr>
+        <w:t xml:space="preserve"> </w:t>
+      </w:r>
+      <w:proofErr w:type="spellStart"/>
+      <w:proofErr w:type="gramStart"/>
+      <w:r>
+        <w:rPr>
+          <w:sz w:val="20"/>
+          <w:szCs w:val="20"/>
+        </w:rPr>
+        <w:t>mostrarResultado</w:t>
+      </w:r>
+      <w:proofErr w:type="spellEnd"/>
+      <w:r>
+        <w:rPr>
+          <w:sz w:val="20"/>
+          <w:szCs w:val="20"/>
+        </w:rPr>
+        <w:t>(</w:t>
+      </w:r>
+      <w:proofErr w:type="gramEnd"/>
+      <w:r>
+        <w:rPr>
+          <w:sz w:val="20"/>
+          <w:szCs w:val="20"/>
+        </w:rPr>
+        <w:t>) {</w:t>
       </w:r>
     </w:p>
     <w:p>
@@ -1952,7 +2002,7 @@
         <w:rPr>
           <w:sz w:val="20"/>
           <w:szCs w:val="20"/>
-          <w:lang w:val="en-US"/>
+          <w:lang w:val="es-ES"/>
         </w:rPr>
         <w:tab/>
       </w:r>
@@ -1960,7 +2010,7 @@
         <w:rPr>
           <w:sz w:val="20"/>
           <w:szCs w:val="20"/>
-          <w:lang w:val="en-US"/>
+          <w:lang w:val="es-ES"/>
         </w:rPr>
         <w:tab/>
       </w:r>
@@ -1968,7 +2018,7 @@
         <w:rPr>
           <w:sz w:val="20"/>
           <w:szCs w:val="20"/>
-          <w:lang w:val="en-US"/>
+          <w:lang w:val="es-ES"/>
         </w:rPr>
         <w:tab/>
       </w:r>
@@ -5134,6 +5184,13 @@
           <w:lang w:val="en-US"/>
         </w:rPr>
         <w:tab/>
+      </w:r>
+      <w:r>
+        <w:rPr>
+          <w:sz w:val="20"/>
+          <w:szCs w:val="20"/>
+          <w:lang w:val="en-US"/>
+        </w:rPr>
         <w:t>return;</w:t>
       </w:r>
       <w:r>
@@ -5655,7 +5712,7 @@
           </mc:Choice>
           <mc:Fallback>
             <w:pict>
-              <v:shapetype w14:anchorId="724C46F7" id="_x0000_t38" coordsize="21600,21600" o:spt="38" o:oned="t" path="m,c@0,0@1,5400@1,10800@1,16200@2,21600,21600,21600e" filled="f">
+              <v:shapetype w14:anchorId="173D564B" id="_x0000_t38" coordsize="21600,21600" o:spt="38" o:oned="t" path="m,c@0,0@1,5400@1,10800@1,16200@2,21600,21600,21600e" filled="f">
                 <v:formulas>
                   <v:f eqn="mid #0 0"/>
                   <v:f eqn="val #0"/>
@@ -5684,6 +5741,144 @@
       </w:pPr>
       <w:bookmarkStart w:id="0" w:name="_GoBack"/>
       <w:bookmarkEnd w:id="0"/>
+      <w:r>
+        <w:rPr>
+          <w:noProof/>
+          <w:sz w:val="20"/>
+          <w:szCs w:val="20"/>
+        </w:rPr>
+        <mc:AlternateContent>
+          <mc:Choice Requires="wps">
+            <w:drawing>
+              <wp:anchor distT="45720" distB="45720" distL="114300" distR="114300" simplePos="0" relativeHeight="251909120" behindDoc="0" locked="0" layoutInCell="1" allowOverlap="1">
+                <wp:simplePos x="0" y="0"/>
+                <wp:positionH relativeFrom="column">
+                  <wp:posOffset>3387725</wp:posOffset>
+                </wp:positionH>
+                <wp:positionV relativeFrom="paragraph">
+                  <wp:posOffset>209550</wp:posOffset>
+                </wp:positionV>
+                <wp:extent cx="2360930" cy="1404620"/>
+                <wp:effectExtent l="0" t="0" r="22860" b="11430"/>
+                <wp:wrapSquare wrapText="bothSides"/>
+                <wp:docPr id="217" name="Cuadro de texto 2"/>
+                <wp:cNvGraphicFramePr>
+                  <a:graphicFrameLocks xmlns:a="http://schemas.openxmlformats.org/drawingml/2006/main"/>
+                </wp:cNvGraphicFramePr>
+                <a:graphic xmlns:a="http://schemas.openxmlformats.org/drawingml/2006/main">
+                  <a:graphicData uri="http://schemas.microsoft.com/office/word/2010/wordprocessingShape">
+                    <wps:wsp>
+                      <wps:cNvSpPr txBox="1">
+                        <a:spLocks noChangeArrowheads="1"/>
+                      </wps:cNvSpPr>
+                      <wps:spPr bwMode="auto">
+                        <a:xfrm>
+                          <a:off x="0" y="0"/>
+                          <a:ext cx="2360930" cy="1404620"/>
+                        </a:xfrm>
+                        <a:prstGeom prst="rect">
+                          <a:avLst/>
+                        </a:prstGeom>
+                        <a:solidFill>
+                          <a:srgbClr val="FFFFFF"/>
+                        </a:solidFill>
+                        <a:ln w="9525">
+                          <a:solidFill>
+                            <a:srgbClr val="000000"/>
+                          </a:solidFill>
+                          <a:miter lim="800000"/>
+                          <a:headEnd/>
+                          <a:tailEnd/>
+                        </a:ln>
+                      </wps:spPr>
+                      <wps:txbx>
+                        <w:txbxContent>
+                          <w:p>
+                            <w:r>
+                              <w:t xml:space="preserve">La complejidad </w:t>
+                            </w:r>
+                            <w:proofErr w:type="spellStart"/>
+                            <w:r>
+                              <w:t>ciclomática</w:t>
+                            </w:r>
+                            <w:proofErr w:type="spellEnd"/>
+                            <w:r>
+                              <w:t xml:space="preserve"> según el algoritmo de </w:t>
+                            </w:r>
+                            <w:proofErr w:type="spellStart"/>
+                            <w:r>
+                              <w:t>McCabe</w:t>
+                            </w:r>
+                            <w:proofErr w:type="spellEnd"/>
+                            <w:r>
+                              <w:t xml:space="preserve"> es de 15.</w:t>
+                            </w:r>
+                          </w:p>
+                          <w:p>
+                            <w:r>
+                              <w:t>Por lo tanto, deberán realizarse un mínimo de 15 pruebas para poder probar el programa.</w:t>
+                            </w:r>
+                          </w:p>
+                        </w:txbxContent>
+                      </wps:txbx>
+                      <wps:bodyPr rot="0" vert="horz" wrap="square" lIns="91440" tIns="45720" rIns="91440" bIns="45720" anchor="t" anchorCtr="0">
+                        <a:spAutoFit/>
+                      </wps:bodyPr>
+                    </wps:wsp>
+                  </a:graphicData>
+                </a:graphic>
+                <wp14:sizeRelH relativeFrom="margin">
+                  <wp14:pctWidth>40000</wp14:pctWidth>
+                </wp14:sizeRelH>
+                <wp14:sizeRelV relativeFrom="margin">
+                  <wp14:pctHeight>20000</wp14:pctHeight>
+                </wp14:sizeRelV>
+              </wp:anchor>
+            </w:drawing>
+          </mc:Choice>
+          <mc:Fallback>
+            <w:pict>
+              <v:shapetype id="_x0000_t202" coordsize="21600,21600" o:spt="202" path="m,l,21600r21600,l21600,xe">
+                <v:stroke joinstyle="miter"/>
+                <v:path gradientshapeok="t" o:connecttype="rect"/>
+              </v:shapetype>
+              <v:shape id="Cuadro de texto 2" o:spid="_x0000_s1048" type="#_x0000_t202" style="position:absolute;margin-left:266.75pt;margin-top:16.5pt;width:185.9pt;height:110.6pt;z-index:251909120;visibility:visible;mso-wrap-style:square;mso-width-percent:400;mso-height-percent:200;mso-wrap-distance-left:9pt;mso-wrap-distance-top:3.6pt;mso-wrap-distance-right:9pt;mso-wrap-distance-bottom:3.6pt;mso-position-horizontal:absolute;mso-position-horizontal-relative:text;mso-position-vertical:absolute;mso-position-vertical-relative:text;mso-width-percent:400;mso-height-percent:200;mso-width-relative:margin;mso-height-relative:margin;v-text-anchor:top" o:gfxdata="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">
+                <v:textbox style="mso-fit-shape-to-text:t">
+                  <w:txbxContent>
+                    <w:p>
+                      <w:r>
+                        <w:t xml:space="preserve">La complejidad </w:t>
+                      </w:r>
+                      <w:proofErr w:type="spellStart"/>
+                      <w:r>
+                        <w:t>ciclomática</w:t>
+                      </w:r>
+                      <w:proofErr w:type="spellEnd"/>
+                      <w:r>
+                        <w:t xml:space="preserve"> según el algoritmo de </w:t>
+                      </w:r>
+                      <w:proofErr w:type="spellStart"/>
+                      <w:r>
+                        <w:t>McCabe</w:t>
+                      </w:r>
+                      <w:proofErr w:type="spellEnd"/>
+                      <w:r>
+                        <w:t xml:space="preserve"> es de 15.</w:t>
+                      </w:r>
+                    </w:p>
+                    <w:p>
+                      <w:r>
+                        <w:t>Por lo tanto, deberán realizarse un mínimo de 15 pruebas para poder probar el programa.</w:t>
+                      </w:r>
+                    </w:p>
+                  </w:txbxContent>
+                </v:textbox>
+                <w10:wrap type="square"/>
+              </v:shape>
+            </w:pict>
+          </mc:Fallback>
+        </mc:AlternateContent>
+      </w:r>
       <w:r>
         <w:rPr>
           <w:noProof/>
@@ -5925,7 +6120,7 @@
               <v:shapetype w14:anchorId="200EB28B" id="_x0000_t120" coordsize="21600,21600" o:spt="120" path="m10800,qx,10800,10800,21600,21600,10800,10800,xe">
                 <v:path gradientshapeok="t" o:connecttype="custom" o:connectlocs="10800,0;3163,3163;0,10800;3163,18437;10800,21600;18437,18437;21600,10800;18437,3163" textboxrect="3163,3163,18437,18437"/>
               </v:shapetype>
-              <v:shape id="Diagrama de flujo: conector 27" o:spid="_x0000_s1048" type="#_x0000_t120" style="position:absolute;margin-left:299.7pt;margin-top:703pt;width:46.5pt;height:40.45pt;z-index:251905024;visibility:visible;mso-wrap-style:square;mso-width-percent:0;mso-height-percent:0;mso-wrap-distance-left:9pt;mso-wrap-distance-top:0;mso-wrap-distance-right:9pt;mso-wrap-distance-bottom:0;mso-position-horizontal:absolute;mso-position-horizontal-relative:margin;mso-position-vertical:absolute;mso-position-vertical-relative:text;mso-width-percent:0;mso-height-percent:0;mso-width-relative:margin;mso-height-relative:margin;v-text-anchor:middle" o:gfxdata="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" fillcolor="white [3201]" strokecolor="#5b9bd5 [3208]" strokeweight="1pt">
+              <v:shape id="Diagrama de flujo: conector 27" o:spid="_x0000_s1049" type="#_x0000_t120" style="position:absolute;margin-left:299.7pt;margin-top:703pt;width:46.5pt;height:40.45pt;z-index:251905024;visibility:visible;mso-wrap-style:square;mso-width-percent:0;mso-height-percent:0;mso-wrap-distance-left:9pt;mso-wrap-distance-top:0;mso-wrap-distance-right:9pt;mso-wrap-distance-bottom:0;mso-position-horizontal:absolute;mso-position-horizontal-relative:margin;mso-position-vertical:absolute;mso-position-vertical-relative:text;mso-width-percent:0;mso-height-percent:0;mso-width-relative:margin;mso-height-relative:margin;v-text-anchor:middle" o:gfxdata="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" fillcolor="white [3201]" strokecolor="#5b9bd5 [3208]" strokeweight="1pt">
                 <v:stroke joinstyle="miter"/>
                 <v:textbox>
                   <w:txbxContent>
@@ -6840,7 +7035,7 @@
           </mc:Choice>
           <mc:Fallback>
             <w:pict>
-              <v:shape w14:anchorId="29C9B814" id="Diagrama de flujo: conector 73" o:spid="_x0000_s1049" type="#_x0000_t120" style="position:absolute;margin-left:169.85pt;margin-top:714.65pt;width:38.5pt;height:33.5pt;z-index:251789312;visibility:visible;mso-wrap-style:square;mso-width-percent:0;mso-height-percent:0;mso-wrap-distance-left:9pt;mso-wrap-distance-top:0;mso-wrap-distance-right:9pt;mso-wrap-distance-bottom:0;mso-position-horizontal:absolute;mso-position-horizontal-relative:margin;mso-position-vertical:absolute;mso-position-vertical-relative:text;mso-width-percent:0;mso-height-percent:0;mso-width-relative:margin;mso-height-relative:margin;v-text-anchor:middle" o:gfxdata="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" fillcolor="white [3201]" strokecolor="#5b9bd5 [3208]" strokeweight="1pt">
+              <v:shape w14:anchorId="29C9B814" id="Diagrama de flujo: conector 73" o:spid="_x0000_s1050" type="#_x0000_t120" style="position:absolute;margin-left:169.85pt;margin-top:714.65pt;width:38.5pt;height:33.5pt;z-index:251789312;visibility:visible;mso-wrap-style:square;mso-width-percent:0;mso-height-percent:0;mso-wrap-distance-left:9pt;mso-wrap-distance-top:0;mso-wrap-distance-right:9pt;mso-wrap-distance-bottom:0;mso-position-horizontal:absolute;mso-position-horizontal-relative:margin;mso-position-vertical:absolute;mso-position-vertical-relative:text;mso-width-percent:0;mso-height-percent:0;mso-width-relative:margin;mso-height-relative:margin;v-text-anchor:middle" o:gfxdata="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" fillcolor="white [3201]" strokecolor="#5b9bd5 [3208]" strokeweight="1pt">
                 <v:stroke joinstyle="miter"/>
                 <v:textbox>
                   <w:txbxContent>
@@ -6956,7 +7151,7 @@
           </mc:Choice>
           <mc:Fallback>
             <w:pict>
-              <v:shape w14:anchorId="532C4A3F" id="Diagrama de flujo: conector 94" o:spid="_x0000_s1050" type="#_x0000_t120" style="position:absolute;margin-left:169.95pt;margin-top:677.65pt;width:38.5pt;height:33.5pt;z-index:251832320;visibility:visible;mso-wrap-style:square;mso-width-percent:0;mso-height-percent:0;mso-wrap-distance-left:9pt;mso-wrap-distance-top:0;mso-wrap-distance-right:9pt;mso-wrap-distance-bottom:0;mso-position-horizontal:absolute;mso-position-horizontal-relative:text;mso-position-vertical:absolute;mso-position-vertical-relative:text;mso-width-percent:0;mso-height-percent:0;mso-width-relative:margin;mso-height-relative:margin;v-text-anchor:middle" o:gfxdata="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" fillcolor="white [3201]" strokecolor="#5b9bd5 [3208]" strokeweight="1pt">
+              <v:shape w14:anchorId="532C4A3F" id="Diagrama de flujo: conector 94" o:spid="_x0000_s1051" type="#_x0000_t120" style="position:absolute;margin-left:169.95pt;margin-top:677.65pt;width:38.5pt;height:33.5pt;z-index:251832320;visibility:visible;mso-wrap-style:square;mso-width-percent:0;mso-height-percent:0;mso-wrap-distance-left:9pt;mso-wrap-distance-top:0;mso-wrap-distance-right:9pt;mso-wrap-distance-bottom:0;mso-position-horizontal:absolute;mso-position-horizontal-relative:text;mso-position-vertical:absolute;mso-position-vertical-relative:text;mso-width-percent:0;mso-height-percent:0;mso-width-relative:margin;mso-height-relative:margin;v-text-anchor:middle" o:gfxdata="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" fillcolor="white [3201]" strokecolor="#5b9bd5 [3208]" strokeweight="1pt">
                 <v:stroke joinstyle="miter"/>
                 <v:textbox>
                   <w:txbxContent>
@@ -7071,7 +7266,7 @@
           </mc:Choice>
           <mc:Fallback>
             <w:pict>
-              <v:shape w14:anchorId="532C4A3F" id="Diagrama de flujo: conector 93" o:spid="_x0000_s1051" type="#_x0000_t120" style="position:absolute;margin-left:5in;margin-top:652pt;width:38.5pt;height:33.5pt;z-index:251830272;visibility:visible;mso-wrap-style:square;mso-width-percent:0;mso-height-percent:0;mso-wrap-distance-left:9pt;mso-wrap-distance-top:0;mso-wrap-distance-right:9pt;mso-wrap-distance-bottom:0;mso-position-horizontal:absolute;mso-position-horizontal-relative:text;mso-position-vertical:absolute;mso-position-vertical-relative:text;mso-width-percent:0;mso-height-percent:0;mso-width-relative:margin;mso-height-relative:margin;v-text-anchor:middle" o:gfxdata="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" fillcolor="white [3201]" strokecolor="#5b9bd5 [3208]" strokeweight="1pt">
+              <v:shape w14:anchorId="532C4A3F" id="Diagrama de flujo: conector 93" o:spid="_x0000_s1052" type="#_x0000_t120" style="position:absolute;margin-left:5in;margin-top:652pt;width:38.5pt;height:33.5pt;z-index:251830272;visibility:visible;mso-wrap-style:square;mso-width-percent:0;mso-height-percent:0;mso-wrap-distance-left:9pt;mso-wrap-distance-top:0;mso-wrap-distance-right:9pt;mso-wrap-distance-bottom:0;mso-position-horizontal:absolute;mso-position-horizontal-relative:text;mso-position-vertical:absolute;mso-position-vertical-relative:text;mso-width-percent:0;mso-height-percent:0;mso-width-relative:margin;mso-height-relative:margin;v-text-anchor:middle" o:gfxdata="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" fillcolor="white [3201]" strokecolor="#5b9bd5 [3208]" strokeweight="1pt">
                 <v:stroke joinstyle="miter"/>
                 <v:textbox>
                   <w:txbxContent>
@@ -7323,7 +7518,7 @@
           </mc:Choice>
           <mc:Fallback>
             <w:pict>
-              <v:shape w14:anchorId="532C4A3F" id="Diagrama de flujo: conector 85" o:spid="_x0000_s1052" type="#_x0000_t120" style="position:absolute;margin-left:167.95pt;margin-top:374.65pt;width:38.5pt;height:33.5pt;z-index:251813888;visibility:visible;mso-wrap-style:square;mso-width-percent:0;mso-height-percent:0;mso-wrap-distance-left:9pt;mso-wrap-distance-top:0;mso-wrap-distance-right:9pt;mso-wrap-distance-bottom:0;mso-position-horizontal:absolute;mso-position-horizontal-relative:text;mso-position-vertical:absolute;mso-position-vertical-relative:text;mso-width-percent:0;mso-height-percent:0;mso-width-relative:margin;mso-height-relative:margin;v-text-anchor:middle" o:gfxdata="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" fillcolor="white [3201]" strokecolor="#5b9bd5 [3208]" strokeweight="1pt">
+              <v:shape w14:anchorId="532C4A3F" id="Diagrama de flujo: conector 85" o:spid="_x0000_s1053" type="#_x0000_t120" style="position:absolute;margin-left:167.95pt;margin-top:374.65pt;width:38.5pt;height:33.5pt;z-index:251813888;visibility:visible;mso-wrap-style:square;mso-width-percent:0;mso-height-percent:0;mso-wrap-distance-left:9pt;mso-wrap-distance-top:0;mso-wrap-distance-right:9pt;mso-wrap-distance-bottom:0;mso-position-horizontal:absolute;mso-position-horizontal-relative:text;mso-position-vertical:absolute;mso-position-vertical-relative:text;mso-width-percent:0;mso-height-percent:0;mso-width-relative:margin;mso-height-relative:margin;v-text-anchor:middle" o:gfxdata="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" fillcolor="white [3201]" strokecolor="#5b9bd5 [3208]" strokeweight="1pt">
                 <v:stroke joinstyle="miter"/>
                 <v:textbox>
                   <w:txbxContent>
@@ -7989,7 +8184,7 @@
           </mc:Choice>
           <mc:Fallback>
             <w:pict>
-              <v:shape w14:anchorId="532C4A3F" id="Diagrama de flujo: conector 89" o:spid="_x0000_s1053" type="#_x0000_t120" style="position:absolute;margin-left:270.95pt;margin-top:493.15pt;width:38pt;height:33.5pt;z-index:251822080;visibility:visible;mso-wrap-style:square;mso-width-percent:0;mso-height-percent:0;mso-wrap-distance-left:9pt;mso-wrap-distance-top:0;mso-wrap-distance-right:9pt;mso-wrap-distance-bottom:0;mso-position-horizontal:absolute;mso-position-horizontal-relative:margin;mso-position-vertical:absolute;mso-position-vertical-relative:text;mso-width-percent:0;mso-height-percent:0;mso-width-relative:margin;mso-height-relative:margin;v-text-anchor:middle" o:gfxdata="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" fillcolor="white [3201]" strokecolor="#5b9bd5 [3208]" strokeweight="1pt">
+              <v:shape w14:anchorId="532C4A3F" id="Diagrama de flujo: conector 89" o:spid="_x0000_s1054" type="#_x0000_t120" style="position:absolute;margin-left:270.95pt;margin-top:493.15pt;width:38pt;height:33.5pt;z-index:251822080;visibility:visible;mso-wrap-style:square;mso-width-percent:0;mso-height-percent:0;mso-wrap-distance-left:9pt;mso-wrap-distance-top:0;mso-wrap-distance-right:9pt;mso-wrap-distance-bottom:0;mso-position-horizontal:absolute;mso-position-horizontal-relative:margin;mso-position-vertical:absolute;mso-position-vertical-relative:text;mso-width-percent:0;mso-height-percent:0;mso-width-relative:margin;mso-height-relative:margin;v-text-anchor:middle" o:gfxdata="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" fillcolor="white [3201]" strokecolor="#5b9bd5 [3208]" strokeweight="1pt">
                 <v:stroke joinstyle="miter"/>
                 <v:textbox>
                   <w:txbxContent>
@@ -8100,7 +8295,7 @@
           </mc:Choice>
           <mc:Fallback>
             <w:pict>
-              <v:shape w14:anchorId="532C4A3F" id="Diagrama de flujo: conector 88" o:spid="_x0000_s1054" type="#_x0000_t120" style="position:absolute;margin-left:357.85pt;margin-top:470.15pt;width:38.5pt;height:33.5pt;z-index:251820032;visibility:visible;mso-wrap-style:square;mso-width-percent:0;mso-height-percent:0;mso-wrap-distance-left:9pt;mso-wrap-distance-top:0;mso-wrap-distance-right:9pt;mso-wrap-distance-bottom:0;mso-position-horizontal:absolute;mso-position-horizontal-relative:margin;mso-position-vertical:absolute;mso-position-vertical-relative:text;mso-width-percent:0;mso-height-percent:0;mso-width-relative:margin;mso-height-relative:margin;v-text-anchor:middle" o:gfxdata="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" fillcolor="white [3201]" strokecolor="#5b9bd5 [3208]" strokeweight="1pt">
+              <v:shape w14:anchorId="532C4A3F" id="Diagrama de flujo: conector 88" o:spid="_x0000_s1055" type="#_x0000_t120" style="position:absolute;margin-left:357.85pt;margin-top:470.15pt;width:38.5pt;height:33.5pt;z-index:251820032;visibility:visible;mso-wrap-style:square;mso-width-percent:0;mso-height-percent:0;mso-wrap-distance-left:9pt;mso-wrap-distance-top:0;mso-wrap-distance-right:9pt;mso-wrap-distance-bottom:0;mso-position-horizontal:absolute;mso-position-horizontal-relative:margin;mso-position-vertical:absolute;mso-position-vertical-relative:text;mso-width-percent:0;mso-height-percent:0;mso-width-relative:margin;mso-height-relative:margin;v-text-anchor:middle" o:gfxdata="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" fillcolor="white [3201]" strokecolor="#5b9bd5 [3208]" strokeweight="1pt">
                 <v:stroke joinstyle="miter"/>
                 <v:textbox>
                   <w:txbxContent>
@@ -9040,7 +9235,7 @@
           </mc:Choice>
           <mc:Fallback>
             <w:pict>
-              <v:shape w14:anchorId="532C4A3F" id="Diagrama de flujo: conector 92" o:spid="_x0000_s1055" type="#_x0000_t120" style="position:absolute;margin-left:360.2pt;margin-top:612.15pt;width:38.5pt;height:33.5pt;z-index:251828224;visibility:visible;mso-wrap-style:square;mso-width-percent:0;mso-height-percent:0;mso-wrap-distance-left:9pt;mso-wrap-distance-top:0;mso-wrap-distance-right:9pt;mso-wrap-distance-bottom:0;mso-position-horizontal:absolute;mso-position-horizontal-relative:margin;mso-position-vertical:absolute;mso-position-vertical-relative:text;mso-width-percent:0;mso-height-percent:0;mso-width-relative:margin;mso-height-relative:margin;v-text-anchor:middle" o:gfxdata="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" fillcolor="white [3201]" strokecolor="#5b9bd5 [3208]" strokeweight="1pt">
+              <v:shape w14:anchorId="532C4A3F" id="Diagrama de flujo: conector 92" o:spid="_x0000_s1056" type="#_x0000_t120" style="position:absolute;margin-left:360.2pt;margin-top:612.15pt;width:38.5pt;height:33.5pt;z-index:251828224;visibility:visible;mso-wrap-style:square;mso-width-percent:0;mso-height-percent:0;mso-wrap-distance-left:9pt;mso-wrap-distance-top:0;mso-wrap-distance-right:9pt;mso-wrap-distance-bottom:0;mso-position-horizontal:absolute;mso-position-horizontal-relative:margin;mso-position-vertical:absolute;mso-position-vertical-relative:text;mso-width-percent:0;mso-height-percent:0;mso-width-relative:margin;mso-height-relative:margin;v-text-anchor:middle" o:gfxdata="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" fillcolor="white [3201]" strokecolor="#5b9bd5 [3208]" strokeweight="1pt">
                 <v:stroke joinstyle="miter"/>
                 <v:textbox>
                   <w:txbxContent>
@@ -9151,7 +9346,7 @@
           </mc:Choice>
           <mc:Fallback>
             <w:pict>
-              <v:shape w14:anchorId="532C4A3F" id="Diagrama de flujo: conector 91" o:spid="_x0000_s1056" type="#_x0000_t120" style="position:absolute;margin-left:359.35pt;margin-top:569.65pt;width:38.5pt;height:33.5pt;z-index:251826176;visibility:visible;mso-wrap-style:square;mso-width-percent:0;mso-height-percent:0;mso-wrap-distance-left:9pt;mso-wrap-distance-top:0;mso-wrap-distance-right:9pt;mso-wrap-distance-bottom:0;mso-position-horizontal:absolute;mso-position-horizontal-relative:margin;mso-position-vertical:absolute;mso-position-vertical-relative:text;mso-width-percent:0;mso-height-percent:0;mso-width-relative:margin;mso-height-relative:margin;v-text-anchor:middle" o:gfxdata="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" fillcolor="white [3201]" strokecolor="#5b9bd5 [3208]" strokeweight="1pt">
+              <v:shape w14:anchorId="532C4A3F" id="Diagrama de flujo: conector 91" o:spid="_x0000_s1057" type="#_x0000_t120" style="position:absolute;margin-left:359.35pt;margin-top:569.65pt;width:38.5pt;height:33.5pt;z-index:251826176;visibility:visible;mso-wrap-style:square;mso-width-percent:0;mso-height-percent:0;mso-wrap-distance-left:9pt;mso-wrap-distance-top:0;mso-wrap-distance-right:9pt;mso-wrap-distance-bottom:0;mso-position-horizontal:absolute;mso-position-horizontal-relative:margin;mso-position-vertical:absolute;mso-position-vertical-relative:text;mso-width-percent:0;mso-height-percent:0;mso-width-relative:margin;mso-height-relative:margin;v-text-anchor:middle" o:gfxdata="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" fillcolor="white [3201]" strokecolor="#5b9bd5 [3208]" strokeweight="1pt">
                 <v:stroke joinstyle="miter"/>
                 <v:textbox>
                   <w:txbxContent>
@@ -9262,7 +9457,7 @@
           </mc:Choice>
           <mc:Fallback>
             <w:pict>
-              <v:shape w14:anchorId="532C4A3F" id="Diagrama de flujo: conector 90" o:spid="_x0000_s1057" type="#_x0000_t120" style="position:absolute;margin-left:360.45pt;margin-top:524.15pt;width:38.5pt;height:33.5pt;z-index:251824128;visibility:visible;mso-wrap-style:square;mso-width-percent:0;mso-height-percent:0;mso-wrap-distance-left:9pt;mso-wrap-distance-top:0;mso-wrap-distance-right:9pt;mso-wrap-distance-bottom:0;mso-position-horizontal:absolute;mso-position-horizontal-relative:text;mso-position-vertical:absolute;mso-position-vertical-relative:text;mso-width-percent:0;mso-height-percent:0;mso-width-relative:margin;mso-height-relative:margin;v-text-anchor:middle" o:gfxdata="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" fillcolor="white [3201]" strokecolor="#5b9bd5 [3208]" strokeweight="1pt">
+              <v:shape w14:anchorId="532C4A3F" id="Diagrama de flujo: conector 90" o:spid="_x0000_s1058" type="#_x0000_t120" style="position:absolute;margin-left:360.45pt;margin-top:524.15pt;width:38.5pt;height:33.5pt;z-index:251824128;visibility:visible;mso-wrap-style:square;mso-width-percent:0;mso-height-percent:0;mso-wrap-distance-left:9pt;mso-wrap-distance-top:0;mso-wrap-distance-right:9pt;mso-wrap-distance-bottom:0;mso-position-horizontal:absolute;mso-position-horizontal-relative:text;mso-position-vertical:absolute;mso-position-vertical-relative:text;mso-width-percent:0;mso-height-percent:0;mso-width-relative:margin;mso-height-relative:margin;v-text-anchor:middle" o:gfxdata="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" fillcolor="white [3201]" strokecolor="#5b9bd5 [3208]" strokeweight="1pt">
                 <v:stroke joinstyle="miter"/>
                 <v:textbox>
                   <w:txbxContent>
@@ -9372,7 +9567,7 @@
           </mc:Choice>
           <mc:Fallback>
             <w:pict>
-              <v:shape w14:anchorId="532C4A3F" id="Diagrama de flujo: conector 87" o:spid="_x0000_s1058" type="#_x0000_t120" style="position:absolute;margin-left:359.95pt;margin-top:418.65pt;width:38.5pt;height:33.5pt;z-index:251817984;visibility:visible;mso-wrap-style:square;mso-width-percent:0;mso-height-percent:0;mso-wrap-distance-left:9pt;mso-wrap-distance-top:0;mso-wrap-distance-right:9pt;mso-wrap-distance-bottom:0;mso-position-horizontal:absolute;mso-position-horizontal-relative:text;mso-position-vertical:absolute;mso-position-vertical-relative:text;mso-width-percent:0;mso-height-percent:0;mso-width-relative:margin;mso-height-relative:margin;v-text-anchor:middle" o:gfxdata="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" fillcolor="white [3201]" strokecolor="#5b9bd5 [3208]" strokeweight="1pt">
+              <v:shape w14:anchorId="532C4A3F" id="Diagrama de flujo: conector 87" o:spid="_x0000_s1059" type="#_x0000_t120" style="position:absolute;margin-left:359.95pt;margin-top:418.65pt;width:38.5pt;height:33.5pt;z-index:251817984;visibility:visible;mso-wrap-style:square;mso-width-percent:0;mso-height-percent:0;mso-wrap-distance-left:9pt;mso-wrap-distance-top:0;mso-wrap-distance-right:9pt;mso-wrap-distance-bottom:0;mso-position-horizontal:absolute;mso-position-horizontal-relative:text;mso-position-vertical:absolute;mso-position-vertical-relative:text;mso-width-percent:0;mso-height-percent:0;mso-width-relative:margin;mso-height-relative:margin;v-text-anchor:middle" o:gfxdata="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" fillcolor="white [3201]" strokecolor="#5b9bd5 [3208]" strokeweight="1pt">
                 <v:stroke joinstyle="miter"/>
                 <v:textbox>
                   <w:txbxContent>
@@ -9482,7 +9677,7 @@
           </mc:Choice>
           <mc:Fallback>
             <w:pict>
-              <v:shape w14:anchorId="532C4A3F" id="Diagrama de flujo: conector 86" o:spid="_x0000_s1059" type="#_x0000_t120" style="position:absolute;margin-left:271.45pt;margin-top:392.65pt;width:38.5pt;height:33.5pt;z-index:251815936;visibility:visible;mso-wrap-style:square;mso-width-percent:0;mso-height-percent:0;mso-wrap-distance-left:9pt;mso-wrap-distance-top:0;mso-wrap-distance-right:9pt;mso-wrap-distance-bottom:0;mso-position-horizontal:absolute;mso-position-horizontal-relative:text;mso-position-vertical:absolute;mso-position-vertical-relative:text;mso-width-percent:0;mso-height-percent:0;mso-width-relative:margin;mso-height-relative:margin;v-text-anchor:middle" o:gfxdata="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" fillcolor="white [3201]" strokecolor="#5b9bd5 [3208]" strokeweight="1pt">
+              <v:shape w14:anchorId="532C4A3F" id="Diagrama de flujo: conector 86" o:spid="_x0000_s1060" type="#_x0000_t120" style="position:absolute;margin-left:271.45pt;margin-top:392.65pt;width:38.5pt;height:33.5pt;z-index:251815936;visibility:visible;mso-wrap-style:square;mso-width-percent:0;mso-height-percent:0;mso-wrap-distance-left:9pt;mso-wrap-distance-top:0;mso-wrap-distance-right:9pt;mso-wrap-distance-bottom:0;mso-position-horizontal:absolute;mso-position-horizontal-relative:text;mso-position-vertical:absolute;mso-position-vertical-relative:text;mso-width-percent:0;mso-height-percent:0;mso-width-relative:margin;mso-height-relative:margin;v-text-anchor:middle" o:gfxdata="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" fillcolor="white [3201]" strokecolor="#5b9bd5 [3208]" strokeweight="1pt">
                 <v:stroke joinstyle="miter"/>
                 <v:textbox>
                   <w:txbxContent>
@@ -9592,7 +9787,7 @@
           </mc:Choice>
           <mc:Fallback>
             <w:pict>
-              <v:shape w14:anchorId="532C4A3F" id="Diagrama de flujo: conector 84" o:spid="_x0000_s1060" type="#_x0000_t120" style="position:absolute;margin-left:167.35pt;margin-top:315.15pt;width:38.5pt;height:33.5pt;z-index:251811840;visibility:visible;mso-wrap-style:square;mso-width-percent:0;mso-height-percent:0;mso-wrap-distance-left:9pt;mso-wrap-distance-top:0;mso-wrap-distance-right:9pt;mso-wrap-distance-bottom:0;mso-position-horizontal:absolute;mso-position-horizontal-relative:margin;mso-position-vertical:absolute;mso-position-vertical-relative:text;mso-width-percent:0;mso-height-percent:0;mso-width-relative:margin;mso-height-relative:margin;v-text-anchor:middle" o:gfxdata="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" fillcolor="white [3201]" strokecolor="#5b9bd5 [3208]" strokeweight="1pt">
+              <v:shape w14:anchorId="532C4A3F" id="Diagrama de flujo: conector 84" o:spid="_x0000_s1061" type="#_x0000_t120" style="position:absolute;margin-left:167.35pt;margin-top:315.15pt;width:38.5pt;height:33.5pt;z-index:251811840;visibility:visible;mso-wrap-style:square;mso-width-percent:0;mso-height-percent:0;mso-wrap-distance-left:9pt;mso-wrap-distance-top:0;mso-wrap-distance-right:9pt;mso-wrap-distance-bottom:0;mso-position-horizontal:absolute;mso-position-horizontal-relative:margin;mso-position-vertical:absolute;mso-position-vertical-relative:text;mso-width-percent:0;mso-height-percent:0;mso-width-relative:margin;mso-height-relative:margin;v-text-anchor:middle" o:gfxdata="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" fillcolor="white [3201]" strokecolor="#5b9bd5 [3208]" strokeweight="1pt">
                 <v:stroke joinstyle="miter"/>
                 <v:textbox>
                   <w:txbxContent>
@@ -9703,7 +9898,7 @@
           </mc:Choice>
           <mc:Fallback>
             <w:pict>
-              <v:shape w14:anchorId="532C4A3F" id="Diagrama de flujo: conector 83" o:spid="_x0000_s1061" type="#_x0000_t120" style="position:absolute;margin-left:167.45pt;margin-top:277.15pt;width:38.5pt;height:33.5pt;z-index:251809792;visibility:visible;mso-wrap-style:square;mso-width-percent:0;mso-height-percent:0;mso-wrap-distance-left:9pt;mso-wrap-distance-top:0;mso-wrap-distance-right:9pt;mso-wrap-distance-bottom:0;mso-position-horizontal:absolute;mso-position-horizontal-relative:text;mso-position-vertical:absolute;mso-position-vertical-relative:text;mso-width-percent:0;mso-height-percent:0;mso-width-relative:margin;mso-height-relative:margin;v-text-anchor:middle" o:gfxdata="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" fillcolor="white [3201]" strokecolor="#5b9bd5 [3208]" strokeweight="1pt">
+              <v:shape w14:anchorId="532C4A3F" id="Diagrama de flujo: conector 83" o:spid="_x0000_s1062" type="#_x0000_t120" style="position:absolute;margin-left:167.45pt;margin-top:277.15pt;width:38.5pt;height:33.5pt;z-index:251809792;visibility:visible;mso-wrap-style:square;mso-width-percent:0;mso-height-percent:0;mso-wrap-distance-left:9pt;mso-wrap-distance-top:0;mso-wrap-distance-right:9pt;mso-wrap-distance-bottom:0;mso-position-horizontal:absolute;mso-position-horizontal-relative:text;mso-position-vertical:absolute;mso-position-vertical-relative:text;mso-width-percent:0;mso-height-percent:0;mso-width-relative:margin;mso-height-relative:margin;v-text-anchor:middle" o:gfxdata="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" fillcolor="white [3201]" strokecolor="#5b9bd5 [3208]" strokeweight="1pt">
                 <v:stroke joinstyle="miter"/>
                 <v:textbox>
                   <w:txbxContent>
@@ -9813,7 +10008,7 @@
           </mc:Choice>
           <mc:Fallback>
             <w:pict>
-              <v:shape w14:anchorId="532C4A3F" id="Diagrama de flujo: conector 82" o:spid="_x0000_s1062" type="#_x0000_t120" style="position:absolute;margin-left:167.45pt;margin-top:239.15pt;width:38.5pt;height:33.5pt;z-index:251807744;visibility:visible;mso-wrap-style:square;mso-width-percent:0;mso-height-percent:0;mso-wrap-distance-left:9pt;mso-wrap-distance-top:0;mso-wrap-distance-right:9pt;mso-wrap-distance-bottom:0;mso-position-horizontal:absolute;mso-position-horizontal-relative:text;mso-position-vertical:absolute;mso-position-vertical-relative:text;mso-width-percent:0;mso-height-percent:0;mso-width-relative:margin;mso-height-relative:margin;v-text-anchor:middle" o:gfxdata="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" fillcolor="white [3201]" strokecolor="#5b9bd5 [3208]" strokeweight="1pt">
+              <v:shape w14:anchorId="532C4A3F" id="Diagrama de flujo: conector 82" o:spid="_x0000_s1063" type="#_x0000_t120" style="position:absolute;margin-left:167.45pt;margin-top:239.15pt;width:38.5pt;height:33.5pt;z-index:251807744;visibility:visible;mso-wrap-style:square;mso-width-percent:0;mso-height-percent:0;mso-wrap-distance-left:9pt;mso-wrap-distance-top:0;mso-wrap-distance-right:9pt;mso-wrap-distance-bottom:0;mso-position-horizontal:absolute;mso-position-horizontal-relative:text;mso-position-vertical:absolute;mso-position-vertical-relative:text;mso-width-percent:0;mso-height-percent:0;mso-width-relative:margin;mso-height-relative:margin;v-text-anchor:middle" o:gfxdata="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" fillcolor="white [3201]" strokecolor="#5b9bd5 [3208]" strokeweight="1pt">
                 <v:stroke joinstyle="miter"/>
                 <v:textbox>
                   <w:txbxContent>
@@ -9923,7 +10118,7 @@
           </mc:Choice>
           <mc:Fallback>
             <w:pict>
-              <v:shape w14:anchorId="532C4A3F" id="Diagrama de flujo: conector 81" o:spid="_x0000_s1063" type="#_x0000_t120" style="position:absolute;margin-left:167.45pt;margin-top:200.65pt;width:38.5pt;height:33.5pt;z-index:251805696;visibility:visible;mso-wrap-style:square;mso-width-percent:0;mso-height-percent:0;mso-wrap-distance-left:9pt;mso-wrap-distance-top:0;mso-wrap-distance-right:9pt;mso-wrap-distance-bottom:0;mso-position-horizontal:absolute;mso-position-horizontal-relative:text;mso-position-vertical:absolute;mso-position-vertical-relative:text;mso-width-percent:0;mso-height-percent:0;mso-width-relative:margin;mso-height-relative:margin;v-text-anchor:middle" o:gfxdata="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" fillcolor="white [3201]" strokecolor="#5b9bd5 [3208]" strokeweight="1pt">
+              <v:shape w14:anchorId="532C4A3F" id="Diagrama de flujo: conector 81" o:spid="_x0000_s1064" type="#_x0000_t120" style="position:absolute;margin-left:167.45pt;margin-top:200.65pt;width:38.5pt;height:33.5pt;z-index:251805696;visibility:visible;mso-wrap-style:square;mso-width-percent:0;mso-height-percent:0;mso-wrap-distance-left:9pt;mso-wrap-distance-top:0;mso-wrap-distance-right:9pt;mso-wrap-distance-bottom:0;mso-position-horizontal:absolute;mso-position-horizontal-relative:text;mso-position-vertical:absolute;mso-position-vertical-relative:text;mso-width-percent:0;mso-height-percent:0;mso-width-relative:margin;mso-height-relative:margin;v-text-anchor:middle" o:gfxdata="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" fillcolor="white [3201]" strokecolor="#5b9bd5 [3208]" strokeweight="1pt">
                 <v:stroke joinstyle="miter"/>
                 <v:textbox>
                   <w:txbxContent>
@@ -10033,7 +10228,7 @@
           </mc:Choice>
           <mc:Fallback>
             <w:pict>
-              <v:shape w14:anchorId="532C4A3F" id="Diagrama de flujo: conector 80" o:spid="_x0000_s1064" type="#_x0000_t120" style="position:absolute;margin-left:167.45pt;margin-top:161.15pt;width:38.5pt;height:33.5pt;z-index:251803648;visibility:visible;mso-wrap-style:square;mso-width-percent:0;mso-height-percent:0;mso-wrap-distance-left:9pt;mso-wrap-distance-top:0;mso-wrap-distance-right:9pt;mso-wrap-distance-bottom:0;mso-position-horizontal:absolute;mso-position-horizontal-relative:text;mso-position-vertical:absolute;mso-position-vertical-relative:text;mso-width-percent:0;mso-height-percent:0;mso-width-relative:margin;mso-height-relative:margin;v-text-anchor:middle" o:gfxdata="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" fillcolor="white [3201]" strokecolor="#5b9bd5 [3208]" strokeweight="1pt">
+              <v:shape w14:anchorId="532C4A3F" id="Diagrama de flujo: conector 80" o:spid="_x0000_s1065" type="#_x0000_t120" style="position:absolute;margin-left:167.45pt;margin-top:161.15pt;width:38.5pt;height:33.5pt;z-index:251803648;visibility:visible;mso-wrap-style:square;mso-width-percent:0;mso-height-percent:0;mso-wrap-distance-left:9pt;mso-wrap-distance-top:0;mso-wrap-distance-right:9pt;mso-wrap-distance-bottom:0;mso-position-horizontal:absolute;mso-position-horizontal-relative:text;mso-position-vertical:absolute;mso-position-vertical-relative:text;mso-width-percent:0;mso-height-percent:0;mso-width-relative:margin;mso-height-relative:margin;v-text-anchor:middle" o:gfxdata="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" fillcolor="white [3201]" strokecolor="#5b9bd5 [3208]" strokeweight="1pt">
                 <v:stroke joinstyle="miter"/>
                 <v:textbox>
                   <w:txbxContent>
@@ -10143,7 +10338,7 @@
           </mc:Choice>
           <mc:Fallback>
             <w:pict>
-              <v:shape w14:anchorId="532C4A3F" id="Diagrama de flujo: conector 79" o:spid="_x0000_s1065" type="#_x0000_t120" style="position:absolute;margin-left:167.45pt;margin-top:122.15pt;width:38.5pt;height:33.5pt;z-index:251801600;visibility:visible;mso-wrap-style:square;mso-width-percent:0;mso-height-percent:0;mso-wrap-distance-left:9pt;mso-wrap-distance-top:0;mso-wrap-distance-right:9pt;mso-wrap-distance-bottom:0;mso-position-horizontal:absolute;mso-position-horizontal-relative:text;mso-position-vertical:absolute;mso-position-vertical-relative:text;mso-width-percent:0;mso-height-percent:0;mso-width-relative:margin;mso-height-relative:margin;v-text-anchor:middle" o:gfxdata="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" fillcolor="white [3201]" strokecolor="#5b9bd5 [3208]" strokeweight="1pt">
+              <v:shape w14:anchorId="532C4A3F" id="Diagrama de flujo: conector 79" o:spid="_x0000_s1066" type="#_x0000_t120" style="position:absolute;margin-left:167.45pt;margin-top:122.15pt;width:38.5pt;height:33.5pt;z-index:251801600;visibility:visible;mso-wrap-style:square;mso-width-percent:0;mso-height-percent:0;mso-wrap-distance-left:9pt;mso-wrap-distance-top:0;mso-wrap-distance-right:9pt;mso-wrap-distance-bottom:0;mso-position-horizontal:absolute;mso-position-horizontal-relative:text;mso-position-vertical:absolute;mso-position-vertical-relative:text;mso-width-percent:0;mso-height-percent:0;mso-width-relative:margin;mso-height-relative:margin;v-text-anchor:middle" o:gfxdata="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" fillcolor="white [3201]" strokecolor="#5b9bd5 [3208]" strokeweight="1pt">
                 <v:stroke joinstyle="miter"/>
                 <v:textbox>
                   <w:txbxContent>
@@ -10253,7 +10448,7 @@
           </mc:Choice>
           <mc:Fallback>
             <w:pict>
-              <v:shape w14:anchorId="532C4A3F" id="Diagrama de flujo: conector 78" o:spid="_x0000_s1066" type="#_x0000_t120" style="position:absolute;margin-left:167.45pt;margin-top:81.65pt;width:38.5pt;height:33.5pt;z-index:251799552;visibility:visible;mso-wrap-style:square;mso-width-percent:0;mso-height-percent:0;mso-wrap-distance-left:9pt;mso-wrap-distance-top:0;mso-wrap-distance-right:9pt;mso-wrap-distance-bottom:0;mso-position-horizontal:absolute;mso-position-horizontal-relative:text;mso-position-vertical:absolute;mso-position-vertical-relative:text;mso-width-percent:0;mso-height-percent:0;mso-width-relative:margin;mso-height-relative:margin;v-text-anchor:middle" o:gfxdata="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" fillcolor="white [3201]" strokecolor="#5b9bd5 [3208]" strokeweight="1pt">
+              <v:shape w14:anchorId="532C4A3F" id="Diagrama de flujo: conector 78" o:spid="_x0000_s1067" type="#_x0000_t120" style="position:absolute;margin-left:167.45pt;margin-top:81.65pt;width:38.5pt;height:33.5pt;z-index:251799552;visibility:visible;mso-wrap-style:square;mso-width-percent:0;mso-height-percent:0;mso-wrap-distance-left:9pt;mso-wrap-distance-top:0;mso-wrap-distance-right:9pt;mso-wrap-distance-bottom:0;mso-position-horizontal:absolute;mso-position-horizontal-relative:text;mso-position-vertical:absolute;mso-position-vertical-relative:text;mso-width-percent:0;mso-height-percent:0;mso-width-relative:margin;mso-height-relative:margin;v-text-anchor:middle" o:gfxdata="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" fillcolor="white [3201]" strokecolor="#5b9bd5 [3208]" strokeweight="1pt">
                 <v:stroke joinstyle="miter"/>
                 <v:textbox>
                   <w:txbxContent>
@@ -10363,7 +10558,7 @@
           </mc:Choice>
           <mc:Fallback>
             <w:pict>
-              <v:shape w14:anchorId="532C4A3F" id="Diagrama de flujo: conector 77" o:spid="_x0000_s1067" type="#_x0000_t120" style="position:absolute;margin-left:167.45pt;margin-top:45.15pt;width:38.5pt;height:33.5pt;z-index:251797504;visibility:visible;mso-wrap-style:square;mso-width-percent:0;mso-height-percent:0;mso-wrap-distance-left:9pt;mso-wrap-distance-top:0;mso-wrap-distance-right:9pt;mso-wrap-distance-bottom:0;mso-position-horizontal:absolute;mso-position-horizontal-relative:text;mso-position-vertical:absolute;mso-position-vertical-relative:text;mso-width-percent:0;mso-height-percent:0;mso-width-relative:margin;mso-height-relative:margin;v-text-anchor:middle" o:gfxdata="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" fillcolor="white [3201]" strokecolor="#5b9bd5 [3208]" strokeweight="1pt">
+              <v:shape w14:anchorId="532C4A3F" id="Diagrama de flujo: conector 77" o:spid="_x0000_s1068" type="#_x0000_t120" style="position:absolute;margin-left:167.45pt;margin-top:45.15pt;width:38.5pt;height:33.5pt;z-index:251797504;visibility:visible;mso-wrap-style:square;mso-width-percent:0;mso-height-percent:0;mso-wrap-distance-left:9pt;mso-wrap-distance-top:0;mso-wrap-distance-right:9pt;mso-wrap-distance-bottom:0;mso-position-horizontal:absolute;mso-position-horizontal-relative:text;mso-position-vertical:absolute;mso-position-vertical-relative:text;mso-width-percent:0;mso-height-percent:0;mso-width-relative:margin;mso-height-relative:margin;v-text-anchor:middle" o:gfxdata="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" fillcolor="white [3201]" strokecolor="#5b9bd5 [3208]" strokeweight="1pt">
                 <v:stroke joinstyle="miter"/>
                 <v:textbox>
                   <w:txbxContent>
@@ -10473,7 +10668,7 @@
           </mc:Choice>
           <mc:Fallback>
             <w:pict>
-              <v:shape w14:anchorId="532C4A3F" id="Diagrama de flujo: conector 76" o:spid="_x0000_s1068" type="#_x0000_t120" style="position:absolute;margin-left:166.95pt;margin-top:7.65pt;width:38.5pt;height:33.5pt;z-index:251795456;visibility:visible;mso-wrap-style:square;mso-width-percent:0;mso-height-percent:0;mso-wrap-distance-left:9pt;mso-wrap-distance-top:0;mso-wrap-distance-right:9pt;mso-wrap-distance-bottom:0;mso-position-horizontal:absolute;mso-position-horizontal-relative:text;mso-position-vertical:absolute;mso-position-vertical-relative:text;mso-width-percent:0;mso-height-percent:0;mso-width-relative:margin;mso-height-relative:margin;v-text-anchor:middle" o:gfxdata="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" fillcolor="white [3201]" strokecolor="#5b9bd5 [3208]" strokeweight="1pt">
+              <v:shape w14:anchorId="532C4A3F" id="Diagrama de flujo: conector 76" o:spid="_x0000_s1069" type="#_x0000_t120" style="position:absolute;margin-left:166.95pt;margin-top:7.65pt;width:38.5pt;height:33.5pt;z-index:251795456;visibility:visible;mso-wrap-style:square;mso-width-percent:0;mso-height-percent:0;mso-wrap-distance-left:9pt;mso-wrap-distance-top:0;mso-wrap-distance-right:9pt;mso-wrap-distance-bottom:0;mso-position-horizontal:absolute;mso-position-horizontal-relative:text;mso-position-vertical:absolute;mso-position-vertical-relative:text;mso-width-percent:0;mso-height-percent:0;mso-width-relative:margin;mso-height-relative:margin;v-text-anchor:middle" o:gfxdata="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" fillcolor="white [3201]" strokecolor="#5b9bd5 [3208]" strokeweight="1pt">
                 <v:stroke joinstyle="miter"/>
                 <v:textbox>
                   <w:txbxContent>
@@ -10583,7 +10778,7 @@
           </mc:Choice>
           <mc:Fallback>
             <w:pict>
-              <v:shape w14:anchorId="532C4A3F" id="Diagrama de flujo: conector 75" o:spid="_x0000_s1069" type="#_x0000_t120" style="position:absolute;margin-left:166.95pt;margin-top:-29.35pt;width:38.5pt;height:33.5pt;z-index:251793408;visibility:visible;mso-wrap-style:square;mso-width-percent:0;mso-height-percent:0;mso-wrap-distance-left:9pt;mso-wrap-distance-top:0;mso-wrap-distance-right:9pt;mso-wrap-distance-bottom:0;mso-position-horizontal:absolute;mso-position-horizontal-relative:text;mso-position-vertical:absolute;mso-position-vertical-relative:text;mso-width-percent:0;mso-height-percent:0;mso-width-relative:margin;mso-height-relative:margin;v-text-anchor:middle" o:gfxdata="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" fillcolor="white [3201]" strokecolor="#5b9bd5 [3208]" strokeweight="1pt">
+              <v:shape w14:anchorId="532C4A3F" id="Diagrama de flujo: conector 75" o:spid="_x0000_s1070" type="#_x0000_t120" style="position:absolute;margin-left:166.95pt;margin-top:-29.35pt;width:38.5pt;height:33.5pt;z-index:251793408;visibility:visible;mso-wrap-style:square;mso-width-percent:0;mso-height-percent:0;mso-wrap-distance-left:9pt;mso-wrap-distance-top:0;mso-wrap-distance-right:9pt;mso-wrap-distance-bottom:0;mso-position-horizontal:absolute;mso-position-horizontal-relative:text;mso-position-vertical:absolute;mso-position-vertical-relative:text;mso-width-percent:0;mso-height-percent:0;mso-width-relative:margin;mso-height-relative:margin;v-text-anchor:middle" o:gfxdata="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" fillcolor="white [3201]" strokecolor="#5b9bd5 [3208]" strokeweight="1pt">
                 <v:stroke joinstyle="miter"/>
                 <v:textbox>
                   <w:txbxContent>
@@ -10693,7 +10888,7 @@
           </mc:Choice>
           <mc:Fallback>
             <w:pict>
-              <v:shape w14:anchorId="532C4A3F" id="Diagrama de flujo: conector 74" o:spid="_x0000_s1070" type="#_x0000_t120" style="position:absolute;margin-left:167pt;margin-top:-67pt;width:38.5pt;height:33.5pt;z-index:251791360;visibility:visible;mso-wrap-style:square;mso-width-percent:0;mso-height-percent:0;mso-wrap-distance-left:9pt;mso-wrap-distance-top:0;mso-wrap-distance-right:9pt;mso-wrap-distance-bottom:0;mso-position-horizontal:absolute;mso-position-horizontal-relative:text;mso-position-vertical:absolute;mso-position-vertical-relative:text;mso-width-percent:0;mso-height-percent:0;mso-width-relative:margin;mso-height-relative:margin;v-text-anchor:middle" o:gfxdata="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" fillcolor="white [3201]" strokecolor="#5b9bd5 [3208]" strokeweight="1pt">
+              <v:shape w14:anchorId="532C4A3F" id="Diagrama de flujo: conector 74" o:spid="_x0000_s1071" type="#_x0000_t120" style="position:absolute;margin-left:167pt;margin-top:-67pt;width:38.5pt;height:33.5pt;z-index:251791360;visibility:visible;mso-wrap-style:square;mso-width-percent:0;mso-height-percent:0;mso-wrap-distance-left:9pt;mso-wrap-distance-top:0;mso-wrap-distance-right:9pt;mso-wrap-distance-bottom:0;mso-position-horizontal:absolute;mso-position-horizontal-relative:text;mso-position-vertical:absolute;mso-position-vertical-relative:text;mso-width-percent:0;mso-height-percent:0;mso-width-relative:margin;mso-height-relative:margin;v-text-anchor:middle" o:gfxdata="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" fillcolor="white [3201]" strokecolor="#5b9bd5 [3208]" strokeweight="1pt">
                 <v:stroke joinstyle="miter"/>
                 <v:textbox>
                   <w:txbxContent>
@@ -11456,7 +11651,7 @@
 </file>
 
 <file path=customXml/itemProps1.xml><?xml version="1.0" encoding="utf-8"?>
-<ds:datastoreItem xmlns:ds="http://schemas.openxmlformats.org/officeDocument/2006/customXml" ds:itemID="{6D0143A4-A39C-4A8A-BCA6-24FCC5348678}">
+<ds:datastoreItem xmlns:ds="http://schemas.openxmlformats.org/officeDocument/2006/customXml" ds:itemID="{7FDBD250-B0A6-4FDD-A0B8-3DB5128F6030}">
   <ds:schemaRefs>
     <ds:schemaRef ds:uri="http://schemas.openxmlformats.org/officeDocument/2006/bibliography"/>
   </ds:schemaRefs>

</xml_diff>